<commit_message>
add document version, picture description, add content, titles and subtitles
</commit_message>
<xml_diff>
--- a/gitFlow workflow manual 1.0.docx
+++ b/gitFlow workflow manual 1.0.docx
@@ -2,6 +2,643 @@
 <file path=word/document.xml><?xml version="1.0" encoding="utf-8"?>
 <w:document xmlns:wpc="http://schemas.microsoft.com/office/word/2010/wordprocessingCanvas" xmlns:cx="http://schemas.microsoft.com/office/drawing/2014/chartex" xmlns:cx1="http://schemas.microsoft.com/office/drawing/2015/9/8/chartex" xmlns:mc="http://schemas.openxmlformats.org/markup-compatibility/2006" xmlns:o="urn:schemas-microsoft-com:office:office" xmlns:r="http://schemas.openxmlformats.org/officeDocument/2006/relationships" xmlns:m="http://schemas.openxmlformats.org/officeDocument/2006/math" xmlns:v="urn:schemas-microsoft-com:vml" xmlns:wp14="http://schemas.microsoft.com/office/word/2010/wordprocessingDrawing" xmlns:wp="http://schemas.openxmlformats.org/drawingml/2006/wordprocessingDrawing" xmlns:w10="urn:schemas-microsoft-com:office:word" xmlns:w="http://schemas.openxmlformats.org/wordprocessingml/2006/main" xmlns:w14="http://schemas.microsoft.com/office/word/2010/wordml" xmlns:w15="http://schemas.microsoft.com/office/word/2012/wordml" xmlns:w16se="http://schemas.microsoft.com/office/word/2015/wordml/symex" xmlns:wpg="http://schemas.microsoft.com/office/word/2010/wordprocessingGroup" xmlns:wpi="http://schemas.microsoft.com/office/word/2010/wordprocessingInk" xmlns:wne="http://schemas.microsoft.com/office/word/2006/wordml" xmlns:wps="http://schemas.microsoft.com/office/word/2010/wordprocessingShape" mc:Ignorable="w14 w15 w16se wp14">
   <w:body>
+    <w:sdt>
+      <w:sdtPr>
+        <w:id w:val="-298919941"/>
+        <w:docPartObj>
+          <w:docPartGallery w:val="Table of Contents"/>
+          <w:docPartUnique/>
+        </w:docPartObj>
+      </w:sdtPr>
+      <w:sdtEndPr>
+        <w:rPr>
+          <w:rFonts w:asciiTheme="minorHAnsi" w:eastAsiaTheme="minorHAnsi" w:hAnsiTheme="minorHAnsi" w:cstheme="minorBidi"/>
+          <w:b/>
+          <w:bCs/>
+          <w:noProof/>
+          <w:color w:val="auto"/>
+          <w:sz w:val="22"/>
+          <w:szCs w:val="22"/>
+        </w:rPr>
+      </w:sdtEndPr>
+      <w:sdtContent>
+        <w:p>
+          <w:pPr>
+            <w:pStyle w:val="TOCHeading"/>
+          </w:pPr>
+          <w:r>
+            <w:t>Contents</w:t>
+          </w:r>
+        </w:p>
+        <w:p>
+          <w:pPr>
+            <w:pStyle w:val="TOC1"/>
+            <w:tabs>
+              <w:tab w:val="right" w:leader="dot" w:pos="10790"/>
+            </w:tabs>
+            <w:rPr>
+              <w:noProof/>
+            </w:rPr>
+          </w:pPr>
+          <w:r>
+            <w:rPr>
+              <w:b/>
+              <w:bCs/>
+              <w:noProof/>
+            </w:rPr>
+            <w:fldChar w:fldCharType="begin"/>
+          </w:r>
+          <w:r>
+            <w:rPr>
+              <w:b/>
+              <w:bCs/>
+              <w:noProof/>
+            </w:rPr>
+            <w:instrText xml:space="preserve"> TOC \o "1-3" \h \z \u </w:instrText>
+          </w:r>
+          <w:r>
+            <w:rPr>
+              <w:b/>
+              <w:bCs/>
+              <w:noProof/>
+            </w:rPr>
+            <w:fldChar w:fldCharType="separate"/>
+          </w:r>
+          <w:hyperlink w:anchor="_Toc522869252" w:history="1">
+            <w:r>
+              <w:rPr>
+                <w:rStyle w:val="Hyperlink"/>
+                <w:noProof/>
+              </w:rPr>
+              <w:t>Document purpose</w:t>
+            </w:r>
+            <w:r>
+              <w:rPr>
+                <w:noProof/>
+                <w:webHidden/>
+              </w:rPr>
+              <w:tab/>
+            </w:r>
+            <w:r>
+              <w:rPr>
+                <w:noProof/>
+                <w:webHidden/>
+              </w:rPr>
+              <w:fldChar w:fldCharType="begin"/>
+            </w:r>
+            <w:r>
+              <w:rPr>
+                <w:noProof/>
+                <w:webHidden/>
+              </w:rPr>
+              <w:instrText xml:space="preserve"> PAGEREF _Toc522869252 \h </w:instrText>
+            </w:r>
+            <w:r>
+              <w:rPr>
+                <w:noProof/>
+                <w:webHidden/>
+              </w:rPr>
+            </w:r>
+            <w:r>
+              <w:rPr>
+                <w:noProof/>
+                <w:webHidden/>
+              </w:rPr>
+              <w:fldChar w:fldCharType="separate"/>
+            </w:r>
+            <w:r>
+              <w:rPr>
+                <w:noProof/>
+                <w:webHidden/>
+              </w:rPr>
+              <w:t>1</w:t>
+            </w:r>
+            <w:r>
+              <w:rPr>
+                <w:noProof/>
+                <w:webHidden/>
+              </w:rPr>
+              <w:fldChar w:fldCharType="end"/>
+            </w:r>
+          </w:hyperlink>
+        </w:p>
+        <w:p>
+          <w:pPr>
+            <w:pStyle w:val="TOC1"/>
+            <w:tabs>
+              <w:tab w:val="right" w:leader="dot" w:pos="10790"/>
+            </w:tabs>
+            <w:rPr>
+              <w:noProof/>
+            </w:rPr>
+          </w:pPr>
+          <w:hyperlink w:anchor="_Toc522869253" w:history="1">
+            <w:r>
+              <w:rPr>
+                <w:rStyle w:val="Hyperlink"/>
+                <w:noProof/>
+              </w:rPr>
+              <w:t>Overall model</w:t>
+            </w:r>
+            <w:r>
+              <w:rPr>
+                <w:noProof/>
+                <w:webHidden/>
+              </w:rPr>
+              <w:tab/>
+            </w:r>
+            <w:r>
+              <w:rPr>
+                <w:noProof/>
+                <w:webHidden/>
+              </w:rPr>
+              <w:fldChar w:fldCharType="begin"/>
+            </w:r>
+            <w:r>
+              <w:rPr>
+                <w:noProof/>
+                <w:webHidden/>
+              </w:rPr>
+              <w:instrText xml:space="preserve"> PAGEREF _Toc522869253 \h </w:instrText>
+            </w:r>
+            <w:r>
+              <w:rPr>
+                <w:noProof/>
+                <w:webHidden/>
+              </w:rPr>
+            </w:r>
+            <w:r>
+              <w:rPr>
+                <w:noProof/>
+                <w:webHidden/>
+              </w:rPr>
+              <w:fldChar w:fldCharType="separate"/>
+            </w:r>
+            <w:r>
+              <w:rPr>
+                <w:noProof/>
+                <w:webHidden/>
+              </w:rPr>
+              <w:t>2</w:t>
+            </w:r>
+            <w:r>
+              <w:rPr>
+                <w:noProof/>
+                <w:webHidden/>
+              </w:rPr>
+              <w:fldChar w:fldCharType="end"/>
+            </w:r>
+          </w:hyperlink>
+        </w:p>
+        <w:p>
+          <w:pPr>
+            <w:pStyle w:val="TOC1"/>
+            <w:tabs>
+              <w:tab w:val="right" w:leader="dot" w:pos="10790"/>
+            </w:tabs>
+            <w:rPr>
+              <w:noProof/>
+            </w:rPr>
+          </w:pPr>
+          <w:hyperlink w:anchor="_Toc522869254" w:history="1">
+            <w:r>
+              <w:rPr>
+                <w:rStyle w:val="Hyperlink"/>
+                <w:noProof/>
+              </w:rPr>
+              <w:t>Main branches</w:t>
+            </w:r>
+            <w:r>
+              <w:rPr>
+                <w:noProof/>
+                <w:webHidden/>
+              </w:rPr>
+              <w:tab/>
+            </w:r>
+            <w:r>
+              <w:rPr>
+                <w:noProof/>
+                <w:webHidden/>
+              </w:rPr>
+              <w:fldChar w:fldCharType="begin"/>
+            </w:r>
+            <w:r>
+              <w:rPr>
+                <w:noProof/>
+                <w:webHidden/>
+              </w:rPr>
+              <w:instrText xml:space="preserve"> PAGEREF _Toc522869254 \h </w:instrText>
+            </w:r>
+            <w:r>
+              <w:rPr>
+                <w:noProof/>
+                <w:webHidden/>
+              </w:rPr>
+            </w:r>
+            <w:r>
+              <w:rPr>
+                <w:noProof/>
+                <w:webHidden/>
+              </w:rPr>
+              <w:fldChar w:fldCharType="separate"/>
+            </w:r>
+            <w:r>
+              <w:rPr>
+                <w:noProof/>
+                <w:webHidden/>
+              </w:rPr>
+              <w:t>2</w:t>
+            </w:r>
+            <w:r>
+              <w:rPr>
+                <w:noProof/>
+                <w:webHidden/>
+              </w:rPr>
+              <w:fldChar w:fldCharType="end"/>
+            </w:r>
+          </w:hyperlink>
+        </w:p>
+        <w:p>
+          <w:pPr>
+            <w:pStyle w:val="TOC1"/>
+            <w:tabs>
+              <w:tab w:val="right" w:leader="dot" w:pos="10790"/>
+            </w:tabs>
+            <w:rPr>
+              <w:noProof/>
+            </w:rPr>
+          </w:pPr>
+          <w:hyperlink w:anchor="_Toc522869255" w:history="1">
+            <w:r>
+              <w:rPr>
+                <w:rStyle w:val="Hyperlink"/>
+                <w:noProof/>
+              </w:rPr>
+              <w:t>Supporting branches</w:t>
+            </w:r>
+            <w:r>
+              <w:rPr>
+                <w:noProof/>
+                <w:webHidden/>
+              </w:rPr>
+              <w:tab/>
+            </w:r>
+            <w:r>
+              <w:rPr>
+                <w:noProof/>
+                <w:webHidden/>
+              </w:rPr>
+              <w:fldChar w:fldCharType="begin"/>
+            </w:r>
+            <w:r>
+              <w:rPr>
+                <w:noProof/>
+                <w:webHidden/>
+              </w:rPr>
+              <w:instrText xml:space="preserve"> PAGEREF _Toc522869255 \h </w:instrText>
+            </w:r>
+            <w:r>
+              <w:rPr>
+                <w:noProof/>
+                <w:webHidden/>
+              </w:rPr>
+            </w:r>
+            <w:r>
+              <w:rPr>
+                <w:noProof/>
+                <w:webHidden/>
+              </w:rPr>
+              <w:fldChar w:fldCharType="separate"/>
+            </w:r>
+            <w:r>
+              <w:rPr>
+                <w:noProof/>
+                <w:webHidden/>
+              </w:rPr>
+              <w:t>3</w:t>
+            </w:r>
+            <w:r>
+              <w:rPr>
+                <w:noProof/>
+                <w:webHidden/>
+              </w:rPr>
+              <w:fldChar w:fldCharType="end"/>
+            </w:r>
+          </w:hyperlink>
+        </w:p>
+        <w:p>
+          <w:pPr>
+            <w:pStyle w:val="TOC1"/>
+            <w:tabs>
+              <w:tab w:val="right" w:leader="dot" w:pos="10790"/>
+            </w:tabs>
+            <w:rPr>
+              <w:noProof/>
+            </w:rPr>
+          </w:pPr>
+          <w:hyperlink w:anchor="_Toc522869256" w:history="1">
+            <w:r>
+              <w:rPr>
+                <w:rStyle w:val="Hyperlink"/>
+                <w:rFonts w:eastAsia="Times New Roman"/>
+                <w:noProof/>
+              </w:rPr>
+              <w:t>Feature branches</w:t>
+            </w:r>
+            <w:r>
+              <w:rPr>
+                <w:noProof/>
+                <w:webHidden/>
+              </w:rPr>
+              <w:tab/>
+            </w:r>
+            <w:r>
+              <w:rPr>
+                <w:noProof/>
+                <w:webHidden/>
+              </w:rPr>
+              <w:fldChar w:fldCharType="begin"/>
+            </w:r>
+            <w:r>
+              <w:rPr>
+                <w:noProof/>
+                <w:webHidden/>
+              </w:rPr>
+              <w:instrText xml:space="preserve"> PAGEREF _Toc522869256 \h </w:instrText>
+            </w:r>
+            <w:r>
+              <w:rPr>
+                <w:noProof/>
+                <w:webHidden/>
+              </w:rPr>
+            </w:r>
+            <w:r>
+              <w:rPr>
+                <w:noProof/>
+                <w:webHidden/>
+              </w:rPr>
+              <w:fldChar w:fldCharType="separate"/>
+            </w:r>
+            <w:r>
+              <w:rPr>
+                <w:noProof/>
+                <w:webHidden/>
+              </w:rPr>
+              <w:t>4</w:t>
+            </w:r>
+            <w:r>
+              <w:rPr>
+                <w:noProof/>
+                <w:webHidden/>
+              </w:rPr>
+              <w:fldChar w:fldCharType="end"/>
+            </w:r>
+          </w:hyperlink>
+        </w:p>
+        <w:p>
+          <w:pPr>
+            <w:pStyle w:val="TOC1"/>
+            <w:tabs>
+              <w:tab w:val="right" w:leader="dot" w:pos="10790"/>
+            </w:tabs>
+            <w:rPr>
+              <w:noProof/>
+            </w:rPr>
+          </w:pPr>
+          <w:hyperlink w:anchor="_Toc522869257" w:history="1">
+            <w:r>
+              <w:rPr>
+                <w:rStyle w:val="Hyperlink"/>
+                <w:rFonts w:eastAsia="Times New Roman"/>
+                <w:noProof/>
+              </w:rPr>
+              <w:t>Release branches</w:t>
+            </w:r>
+            <w:r>
+              <w:rPr>
+                <w:noProof/>
+                <w:webHidden/>
+              </w:rPr>
+              <w:tab/>
+            </w:r>
+            <w:r>
+              <w:rPr>
+                <w:noProof/>
+                <w:webHidden/>
+              </w:rPr>
+              <w:fldChar w:fldCharType="begin"/>
+            </w:r>
+            <w:r>
+              <w:rPr>
+                <w:noProof/>
+                <w:webHidden/>
+              </w:rPr>
+              <w:instrText xml:space="preserve"> PAGEREF _Toc522869257 \h </w:instrText>
+            </w:r>
+            <w:r>
+              <w:rPr>
+                <w:noProof/>
+                <w:webHidden/>
+              </w:rPr>
+            </w:r>
+            <w:r>
+              <w:rPr>
+                <w:noProof/>
+                <w:webHidden/>
+              </w:rPr>
+              <w:fldChar w:fldCharType="separate"/>
+            </w:r>
+            <w:r>
+              <w:rPr>
+                <w:noProof/>
+                <w:webHidden/>
+              </w:rPr>
+              <w:t>5</w:t>
+            </w:r>
+            <w:r>
+              <w:rPr>
+                <w:noProof/>
+                <w:webHidden/>
+              </w:rPr>
+              <w:fldChar w:fldCharType="end"/>
+            </w:r>
+          </w:hyperlink>
+        </w:p>
+        <w:p>
+          <w:pPr>
+            <w:pStyle w:val="TOC1"/>
+            <w:tabs>
+              <w:tab w:val="right" w:leader="dot" w:pos="10790"/>
+            </w:tabs>
+            <w:rPr>
+              <w:noProof/>
+            </w:rPr>
+          </w:pPr>
+          <w:hyperlink w:anchor="_Toc522869258" w:history="1">
+            <w:r>
+              <w:rPr>
+                <w:rStyle w:val="Hyperlink"/>
+                <w:rFonts w:eastAsia="Times New Roman"/>
+                <w:noProof/>
+              </w:rPr>
+              <w:t>Hotfix branches</w:t>
+            </w:r>
+            <w:r>
+              <w:rPr>
+                <w:noProof/>
+                <w:webHidden/>
+              </w:rPr>
+              <w:tab/>
+            </w:r>
+            <w:r>
+              <w:rPr>
+                <w:noProof/>
+                <w:webHidden/>
+              </w:rPr>
+              <w:fldChar w:fldCharType="begin"/>
+            </w:r>
+            <w:r>
+              <w:rPr>
+                <w:noProof/>
+                <w:webHidden/>
+              </w:rPr>
+              <w:instrText xml:space="preserve"> PAGEREF _Toc522869258 \h </w:instrText>
+            </w:r>
+            <w:r>
+              <w:rPr>
+                <w:noProof/>
+                <w:webHidden/>
+              </w:rPr>
+            </w:r>
+            <w:r>
+              <w:rPr>
+                <w:noProof/>
+                <w:webHidden/>
+              </w:rPr>
+              <w:fldChar w:fldCharType="separate"/>
+            </w:r>
+            <w:r>
+              <w:rPr>
+                <w:noProof/>
+                <w:webHidden/>
+              </w:rPr>
+              <w:t>6</w:t>
+            </w:r>
+            <w:r>
+              <w:rPr>
+                <w:noProof/>
+                <w:webHidden/>
+              </w:rPr>
+              <w:fldChar w:fldCharType="end"/>
+            </w:r>
+          </w:hyperlink>
+        </w:p>
+        <w:p>
+          <w:pPr>
+            <w:pStyle w:val="TOC1"/>
+            <w:tabs>
+              <w:tab w:val="right" w:leader="dot" w:pos="10790"/>
+            </w:tabs>
+            <w:rPr>
+              <w:noProof/>
+            </w:rPr>
+          </w:pPr>
+          <w:hyperlink w:anchor="_Toc522869259" w:history="1">
+            <w:r>
+              <w:rPr>
+                <w:rStyle w:val="Hyperlink"/>
+                <w:rFonts w:eastAsia="Times New Roman"/>
+                <w:noProof/>
+              </w:rPr>
+              <w:t>Create pull request</w:t>
+            </w:r>
+            <w:r>
+              <w:rPr>
+                <w:noProof/>
+                <w:webHidden/>
+              </w:rPr>
+              <w:tab/>
+            </w:r>
+            <w:r>
+              <w:rPr>
+                <w:noProof/>
+                <w:webHidden/>
+              </w:rPr>
+              <w:fldChar w:fldCharType="begin"/>
+            </w:r>
+            <w:r>
+              <w:rPr>
+                <w:noProof/>
+                <w:webHidden/>
+              </w:rPr>
+              <w:instrText xml:space="preserve"> PAGEREF _Toc522869259 \h </w:instrText>
+            </w:r>
+            <w:r>
+              <w:rPr>
+                <w:noProof/>
+                <w:webHidden/>
+              </w:rPr>
+            </w:r>
+            <w:r>
+              <w:rPr>
+                <w:noProof/>
+                <w:webHidden/>
+              </w:rPr>
+              <w:fldChar w:fldCharType="separate"/>
+            </w:r>
+            <w:r>
+              <w:rPr>
+                <w:noProof/>
+                <w:webHidden/>
+              </w:rPr>
+              <w:t>6</w:t>
+            </w:r>
+            <w:r>
+              <w:rPr>
+                <w:noProof/>
+                <w:webHidden/>
+              </w:rPr>
+              <w:fldChar w:fldCharType="end"/>
+            </w:r>
+          </w:hyperlink>
+        </w:p>
+        <w:p>
+          <w:r>
+            <w:rPr>
+              <w:b/>
+              <w:bCs/>
+              <w:noProof/>
+            </w:rPr>
+            <w:fldChar w:fldCharType="end"/>
+          </w:r>
+        </w:p>
+      </w:sdtContent>
+    </w:sdt>
+    <w:p>
+      <w:pPr>
+        <w:pStyle w:val="Heading1"/>
+        <w:jc w:val="center"/>
+      </w:pPr>
+    </w:p>
+    <w:p/>
+    <w:p/>
+    <w:p/>
+    <w:p/>
+    <w:p/>
+    <w:p/>
+    <w:p/>
+    <w:p/>
+    <w:p>
+      <w:pPr>
+        <w:pStyle w:val="Heading1"/>
+        <w:jc w:val="center"/>
+      </w:pPr>
+      <w:bookmarkStart w:id="0" w:name="_Toc522869252"/>
+      <w:r>
+        <w:t>Document purpose</w:t>
+      </w:r>
+      <w:bookmarkEnd w:id="0"/>
+    </w:p>
     <w:p>
       <w:pPr>
         <w:spacing w:after="100"/>
@@ -11,12 +648,22 @@
           <w:szCs w:val="24"/>
         </w:rPr>
       </w:pPr>
-      <w:r>
+    </w:p>
+    <w:p>
+      <w:pPr>
+        <w:spacing w:after="100"/>
         <w:rPr>
           <w:rFonts w:cstheme="minorHAnsi"/>
           <w:sz w:val="24"/>
           <w:szCs w:val="24"/>
         </w:rPr>
+      </w:pPr>
+      <w:r>
+        <w:rPr>
+          <w:rFonts w:cstheme="minorHAnsi"/>
+          <w:sz w:val="24"/>
+          <w:szCs w:val="24"/>
+        </w:rPr>
         <w:t xml:space="preserve">A GIT Workflow is a recipe or recommendation </w:t>
       </w:r>
       <w:r>
@@ -110,8 +757,19 @@
     </w:p>
     <w:p>
       <w:pPr>
+        <w:pStyle w:val="Heading1"/>
+        <w:jc w:val="center"/>
+      </w:pPr>
+      <w:bookmarkStart w:id="1" w:name="_Toc522869253"/>
+      <w:r>
+        <w:lastRenderedPageBreak/>
+        <w:t>Overall model</w:t>
+      </w:r>
+      <w:bookmarkEnd w:id="1"/>
+    </w:p>
+    <w:p>
+      <w:pPr>
         <w:spacing w:after="100"/>
-        <w:jc w:val="center"/>
         <w:rPr>
           <w:rFonts w:cstheme="minorHAnsi"/>
           <w:sz w:val="24"/>
@@ -129,10 +787,10 @@
           <wp:anchor distT="0" distB="0" distL="114300" distR="114300" simplePos="0" relativeHeight="251662336" behindDoc="0" locked="0" layoutInCell="1" allowOverlap="1">
             <wp:simplePos x="0" y="0"/>
             <wp:positionH relativeFrom="margin">
-              <wp:align>right</wp:align>
+              <wp:align>center</wp:align>
             </wp:positionH>
             <wp:positionV relativeFrom="paragraph">
-              <wp:posOffset>238125</wp:posOffset>
+              <wp:posOffset>226250</wp:posOffset>
             </wp:positionV>
             <wp:extent cx="5591175" cy="5876925"/>
             <wp:effectExtent l="0" t="0" r="9525" b="9525"/>
@@ -149,7 +807,7 @@
                     <pic:cNvPicPr/>
                   </pic:nvPicPr>
                   <pic:blipFill>
-                    <a:blip r:embed="rId5">
+                    <a:blip r:embed="rId6">
                       <a:extLst>
                         <a:ext uri="{28A0092B-C50C-407E-A947-70E740481C1C}">
                           <a14:useLocalDpi xmlns:a14="http://schemas.microsoft.com/office/drawing/2010/main" val="0"/>
@@ -183,11 +841,111 @@
       </w:r>
       <w:r>
         <w:rPr>
-          <w:rFonts w:cstheme="minorHAnsi"/>
-          <w:sz w:val="24"/>
-          <w:szCs w:val="24"/>
-        </w:rPr>
-        <w:t>Overall model:</w:t>
+          <w:noProof/>
+        </w:rPr>
+        <mc:AlternateContent>
+          <mc:Choice Requires="wps">
+            <w:drawing>
+              <wp:anchor distT="0" distB="0" distL="114300" distR="114300" simplePos="0" relativeHeight="251664384" behindDoc="0" locked="0" layoutInCell="1" allowOverlap="1" wp14:anchorId="22446C29" wp14:editId="35F613EC">
+                <wp:simplePos x="0" y="0"/>
+                <wp:positionH relativeFrom="column">
+                  <wp:posOffset>1257300</wp:posOffset>
+                </wp:positionH>
+                <wp:positionV relativeFrom="paragraph">
+                  <wp:posOffset>6172200</wp:posOffset>
+                </wp:positionV>
+                <wp:extent cx="5591175" cy="635"/>
+                <wp:effectExtent l="0" t="0" r="0" b="0"/>
+                <wp:wrapSquare wrapText="bothSides"/>
+                <wp:docPr id="4" name="Text Box 4"/>
+                <wp:cNvGraphicFramePr/>
+                <a:graphic xmlns:a="http://schemas.openxmlformats.org/drawingml/2006/main">
+                  <a:graphicData uri="http://schemas.microsoft.com/office/word/2010/wordprocessingShape">
+                    <wps:wsp>
+                      <wps:cNvSpPr txBox="1"/>
+                      <wps:spPr>
+                        <a:xfrm>
+                          <a:off x="0" y="0"/>
+                          <a:ext cx="5591175" cy="635"/>
+                        </a:xfrm>
+                        <a:prstGeom prst="rect">
+                          <a:avLst/>
+                        </a:prstGeom>
+                        <a:solidFill>
+                          <a:prstClr val="white"/>
+                        </a:solidFill>
+                        <a:ln>
+                          <a:noFill/>
+                        </a:ln>
+                      </wps:spPr>
+                      <wps:txbx>
+                        <w:txbxContent>
+                          <w:p>
+                            <w:pPr>
+                              <w:pStyle w:val="Caption"/>
+                              <w:jc w:val="center"/>
+                              <w:rPr>
+                                <w:rFonts w:cstheme="minorHAnsi"/>
+                                <w:noProof/>
+                                <w:sz w:val="24"/>
+                                <w:szCs w:val="24"/>
+                              </w:rPr>
+                            </w:pPr>
+                            <w:r>
+                              <w:rPr>
+                                <w:noProof/>
+                              </w:rPr>
+                              <w:t>Overall model</w:t>
+                            </w:r>
+                          </w:p>
+                        </w:txbxContent>
+                      </wps:txbx>
+                      <wps:bodyPr rot="0" spcFirstLastPara="0" vertOverflow="overflow" horzOverflow="overflow" vert="horz" wrap="square" lIns="0" tIns="0" rIns="0" bIns="0" numCol="1" spcCol="0" rtlCol="0" fromWordArt="0" anchor="t" anchorCtr="0" forceAA="0" compatLnSpc="1">
+                        <a:prstTxWarp prst="textNoShape">
+                          <a:avLst/>
+                        </a:prstTxWarp>
+                        <a:spAutoFit/>
+                      </wps:bodyPr>
+                    </wps:wsp>
+                  </a:graphicData>
+                </a:graphic>
+              </wp:anchor>
+            </w:drawing>
+          </mc:Choice>
+          <mc:Fallback>
+            <w:pict>
+              <v:shapetype w14:anchorId="22446C29" id="_x0000_t202" coordsize="21600,21600" o:spt="202" path="m,l,21600r21600,l21600,xe">
+                <v:stroke joinstyle="miter"/>
+                <v:path gradientshapeok="t" o:connecttype="rect"/>
+              </v:shapetype>
+              <v:shape id="Text Box 4" o:spid="_x0000_s1026" type="#_x0000_t202" style="position:absolute;margin-left:99pt;margin-top:486pt;width:440.25pt;height:.05pt;z-index:251664384;visibility:visible;mso-wrap-style:square;mso-wrap-distance-left:9pt;mso-wrap-distance-top:0;mso-wrap-distance-right:9pt;mso-wrap-distance-bottom:0;mso-position-horizontal:absolute;mso-position-horizontal-relative:text;mso-position-vertical:absolute;mso-position-vertical-relative:text;v-text-anchor:top" o:gfxdata="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" stroked="f">
+                <v:textbox style="mso-fit-shape-to-text:t" inset="0,0,0,0">
+                  <w:txbxContent>
+                    <w:p>
+                      <w:pPr>
+                        <w:pStyle w:val="Caption"/>
+                        <w:jc w:val="center"/>
+                        <w:rPr>
+                          <w:rFonts w:cstheme="minorHAnsi"/>
+                          <w:noProof/>
+                          <w:sz w:val="24"/>
+                          <w:szCs w:val="24"/>
+                        </w:rPr>
+                      </w:pPr>
+                      <w:r>
+                        <w:rPr>
+                          <w:noProof/>
+                        </w:rPr>
+                        <w:t>Overall model</w:t>
+                      </w:r>
+                    </w:p>
+                  </w:txbxContent>
+                </v:textbox>
+                <w10:wrap type="square"/>
+              </v:shape>
+            </w:pict>
+          </mc:Fallback>
+        </mc:AlternateContent>
       </w:r>
     </w:p>
     <w:p>
@@ -200,6 +958,17 @@
           <w:szCs w:val="24"/>
         </w:rPr>
       </w:pPr>
+    </w:p>
+    <w:p>
+      <w:pPr>
+        <w:spacing w:after="100"/>
+        <w:jc w:val="center"/>
+        <w:rPr>
+          <w:rFonts w:cstheme="minorHAnsi"/>
+          <w:sz w:val="24"/>
+          <w:szCs w:val="24"/>
+        </w:rPr>
+      </w:pPr>
       <w:r>
         <w:rPr>
           <w:rFonts w:cstheme="minorHAnsi"/>
@@ -575,13 +1344,10 @@
         <w:spacing w:after="100" w:line="240" w:lineRule="auto"/>
         <w:jc w:val="center"/>
         <w:rPr>
-          <w:rFonts w:eastAsia="Times New Roman" w:cstheme="minorHAnsi"/>
-          <w:b/>
-          <w:color w:val="333333"/>
-          <w:sz w:val="24"/>
-          <w:szCs w:val="24"/>
-        </w:rPr>
-      </w:pPr>
+          <w:rStyle w:val="Heading1Char"/>
+        </w:rPr>
+      </w:pPr>
+      <w:bookmarkStart w:id="2" w:name="_Toc522869254"/>
     </w:p>
     <w:p>
       <w:pPr>
@@ -589,6 +1355,46 @@
         <w:spacing w:after="100" w:line="240" w:lineRule="auto"/>
         <w:jc w:val="center"/>
         <w:rPr>
+          <w:rStyle w:val="Heading1Char"/>
+        </w:rPr>
+      </w:pPr>
+    </w:p>
+    <w:p>
+      <w:pPr>
+        <w:shd w:val="clear" w:color="auto" w:fill="FFFFFF"/>
+        <w:spacing w:after="100" w:line="240" w:lineRule="auto"/>
+        <w:jc w:val="center"/>
+        <w:rPr>
+          <w:rStyle w:val="Heading1Char"/>
+        </w:rPr>
+      </w:pPr>
+    </w:p>
+    <w:p>
+      <w:pPr>
+        <w:shd w:val="clear" w:color="auto" w:fill="FFFFFF"/>
+        <w:spacing w:after="100" w:line="240" w:lineRule="auto"/>
+        <w:jc w:val="center"/>
+        <w:rPr>
+          <w:rStyle w:val="Heading1Char"/>
+        </w:rPr>
+      </w:pPr>
+    </w:p>
+    <w:p>
+      <w:pPr>
+        <w:shd w:val="clear" w:color="auto" w:fill="FFFFFF"/>
+        <w:spacing w:after="100" w:line="240" w:lineRule="auto"/>
+        <w:jc w:val="center"/>
+        <w:rPr>
+          <w:rStyle w:val="Heading1Char"/>
+        </w:rPr>
+      </w:pPr>
+    </w:p>
+    <w:p>
+      <w:pPr>
+        <w:shd w:val="clear" w:color="auto" w:fill="FFFFFF"/>
+        <w:spacing w:after="100" w:line="240" w:lineRule="auto"/>
+        <w:jc w:val="center"/>
+        <w:rPr>
           <w:rFonts w:eastAsia="Times New Roman" w:cstheme="minorHAnsi"/>
           <w:b/>
           <w:color w:val="333333"/>
@@ -596,13 +1402,151 @@
           <w:szCs w:val="24"/>
         </w:rPr>
       </w:pPr>
-      <w:r>
-        <w:rPr>
-          <w:rFonts w:eastAsia="Times New Roman" w:cstheme="minorHAnsi"/>
+      <w:bookmarkStart w:id="3" w:name="_GoBack"/>
+      <w:bookmarkEnd w:id="3"/>
+      <w:r>
+        <w:rPr>
+          <w:rStyle w:val="Heading1Char"/>
+        </w:rPr>
+        <w:lastRenderedPageBreak/>
+        <w:t>M</w:t>
+      </w:r>
+      <w:r>
+        <w:rPr>
+          <w:rStyle w:val="Heading1Char"/>
+        </w:rPr>
+        <w:t>ain branche</w:t>
+      </w:r>
+      <w:r>
+        <w:rPr>
+          <w:rStyle w:val="Heading1Char"/>
+        </w:rPr>
+        <w:t>s</w:t>
+      </w:r>
+      <w:bookmarkEnd w:id="2"/>
+    </w:p>
+    <w:p>
+      <w:pPr>
+        <w:shd w:val="clear" w:color="auto" w:fill="FFFFFF"/>
+        <w:spacing w:after="100" w:line="240" w:lineRule="auto"/>
+        <w:rPr>
+          <w:rStyle w:val="Heading1Char"/>
+        </w:rPr>
+      </w:pPr>
+    </w:p>
+    <w:p>
+      <w:pPr>
+        <w:shd w:val="clear" w:color="auto" w:fill="FFFFFF"/>
+        <w:spacing w:after="100" w:line="240" w:lineRule="auto"/>
+        <w:rPr>
+          <w:rStyle w:val="Heading1Char"/>
+        </w:rPr>
+      </w:pPr>
+      <w:r>
+        <w:rPr>
+          <w:rStyle w:val="Heading1Char"/>
           <w:noProof/>
-          <w:color w:val="333333"/>
-          <w:sz w:val="24"/>
-          <w:szCs w:val="24"/>
+        </w:rPr>
+        <mc:AlternateContent>
+          <mc:Choice Requires="wps">
+            <w:drawing>
+              <wp:anchor distT="0" distB="0" distL="114300" distR="114300" simplePos="0" relativeHeight="251666432" behindDoc="0" locked="0" layoutInCell="1" allowOverlap="1" wp14:anchorId="4D25A375" wp14:editId="37FC8B09">
+                <wp:simplePos x="0" y="0"/>
+                <wp:positionH relativeFrom="column">
+                  <wp:posOffset>3409950</wp:posOffset>
+                </wp:positionH>
+                <wp:positionV relativeFrom="paragraph">
+                  <wp:posOffset>5071110</wp:posOffset>
+                </wp:positionV>
+                <wp:extent cx="3448050" cy="635"/>
+                <wp:effectExtent l="0" t="0" r="0" b="0"/>
+                <wp:wrapSquare wrapText="bothSides"/>
+                <wp:docPr id="5" name="Text Box 5"/>
+                <wp:cNvGraphicFramePr/>
+                <a:graphic xmlns:a="http://schemas.openxmlformats.org/drawingml/2006/main">
+                  <a:graphicData uri="http://schemas.microsoft.com/office/word/2010/wordprocessingShape">
+                    <wps:wsp>
+                      <wps:cNvSpPr txBox="1"/>
+                      <wps:spPr>
+                        <a:xfrm>
+                          <a:off x="0" y="0"/>
+                          <a:ext cx="3448050" cy="635"/>
+                        </a:xfrm>
+                        <a:prstGeom prst="rect">
+                          <a:avLst/>
+                        </a:prstGeom>
+                        <a:solidFill>
+                          <a:prstClr val="white"/>
+                        </a:solidFill>
+                        <a:ln>
+                          <a:noFill/>
+                        </a:ln>
+                      </wps:spPr>
+                      <wps:txbx>
+                        <w:txbxContent>
+                          <w:p>
+                            <w:pPr>
+                              <w:pStyle w:val="Caption"/>
+                              <w:jc w:val="center"/>
+                              <w:rPr>
+                                <w:rFonts w:eastAsia="Times New Roman" w:cstheme="minorHAnsi"/>
+                                <w:noProof/>
+                                <w:color w:val="333333"/>
+                                <w:sz w:val="24"/>
+                                <w:szCs w:val="24"/>
+                              </w:rPr>
+                            </w:pPr>
+                            <w:r>
+                              <w:t>Master and develop branches collaboration</w:t>
+                            </w:r>
+                          </w:p>
+                        </w:txbxContent>
+                      </wps:txbx>
+                      <wps:bodyPr rot="0" spcFirstLastPara="0" vertOverflow="overflow" horzOverflow="overflow" vert="horz" wrap="square" lIns="0" tIns="0" rIns="0" bIns="0" numCol="1" spcCol="0" rtlCol="0" fromWordArt="0" anchor="t" anchorCtr="0" forceAA="0" compatLnSpc="1">
+                        <a:prstTxWarp prst="textNoShape">
+                          <a:avLst/>
+                        </a:prstTxWarp>
+                        <a:spAutoFit/>
+                      </wps:bodyPr>
+                    </wps:wsp>
+                  </a:graphicData>
+                </a:graphic>
+              </wp:anchor>
+            </w:drawing>
+          </mc:Choice>
+          <mc:Fallback>
+            <w:pict>
+              <v:shape w14:anchorId="4D25A375" id="Text Box 5" o:spid="_x0000_s1027" type="#_x0000_t202" style="position:absolute;margin-left:268.5pt;margin-top:399.3pt;width:271.5pt;height:.05pt;z-index:251666432;visibility:visible;mso-wrap-style:square;mso-wrap-distance-left:9pt;mso-wrap-distance-top:0;mso-wrap-distance-right:9pt;mso-wrap-distance-bottom:0;mso-position-horizontal:absolute;mso-position-horizontal-relative:text;mso-position-vertical:absolute;mso-position-vertical-relative:text;v-text-anchor:top" o:gfxdata="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" stroked="f">
+                <v:textbox style="mso-fit-shape-to-text:t" inset="0,0,0,0">
+                  <w:txbxContent>
+                    <w:p>
+                      <w:pPr>
+                        <w:pStyle w:val="Caption"/>
+                        <w:jc w:val="center"/>
+                        <w:rPr>
+                          <w:rFonts w:eastAsia="Times New Roman" w:cstheme="minorHAnsi"/>
+                          <w:noProof/>
+                          <w:color w:val="333333"/>
+                          <w:sz w:val="24"/>
+                          <w:szCs w:val="24"/>
+                        </w:rPr>
+                      </w:pPr>
+                      <w:r>
+                        <w:t>Master and develop branches collaboration</w:t>
+                      </w:r>
+                    </w:p>
+                  </w:txbxContent>
+                </v:textbox>
+                <w10:wrap type="square"/>
+              </v:shape>
+            </w:pict>
+          </mc:Fallback>
+        </mc:AlternateContent>
+      </w:r>
+      <w:r>
+        <w:rPr>
+          <w:rStyle w:val="Heading1Char"/>
+          <w:noProof/>
         </w:rPr>
         <w:drawing>
           <wp:anchor distT="0" distB="0" distL="114300" distR="114300" simplePos="0" relativeHeight="251661312" behindDoc="0" locked="0" layoutInCell="1" allowOverlap="1">
@@ -628,7 +1572,7 @@
                     <pic:cNvPicPr/>
                   </pic:nvPicPr>
                   <pic:blipFill>
-                    <a:blip r:embed="rId6">
+                    <a:blip r:embed="rId7">
                       <a:extLst>
                         <a:ext uri="{28A0092B-C50C-407E-A947-70E740481C1C}">
                           <a14:useLocalDpi xmlns:a14="http://schemas.microsoft.com/office/drawing/2010/main" val="0"/>
@@ -660,16 +1604,6 @@
           </wp:anchor>
         </w:drawing>
       </w:r>
-      <w:r>
-        <w:rPr>
-          <w:rFonts w:eastAsia="Times New Roman" w:cstheme="minorHAnsi"/>
-          <w:b/>
-          <w:color w:val="333333"/>
-          <w:sz w:val="24"/>
-          <w:szCs w:val="24"/>
-        </w:rPr>
-        <w:t>Main branches</w:t>
-      </w:r>
     </w:p>
     <w:p>
       <w:pPr>
@@ -694,13 +1628,9 @@
     </w:p>
     <w:p>
       <w:pPr>
-        <w:numPr>
-          <w:ilvl w:val="0"/>
-          <w:numId w:val="2"/>
-        </w:numPr>
         <w:shd w:val="clear" w:color="auto" w:fill="FFFFFF"/>
         <w:spacing w:after="100" w:line="240" w:lineRule="auto"/>
-        <w:ind w:left="0"/>
+        <w:ind w:firstLine="720"/>
         <w:rPr>
           <w:rFonts w:eastAsia="Times New Roman" w:cstheme="minorHAnsi"/>
           <w:color w:val="333333"/>
@@ -716,18 +1646,14 @@
           <w:sz w:val="24"/>
           <w:szCs w:val="24"/>
         </w:rPr>
-        <w:t>master</w:t>
-      </w:r>
-    </w:p>
-    <w:p>
-      <w:pPr>
-        <w:numPr>
-          <w:ilvl w:val="0"/>
-          <w:numId w:val="2"/>
-        </w:numPr>
+        <w:t>Master</w:t>
+      </w:r>
+    </w:p>
+    <w:p>
+      <w:pPr>
         <w:shd w:val="clear" w:color="auto" w:fill="FFFFFF"/>
         <w:spacing w:after="100" w:line="240" w:lineRule="auto"/>
-        <w:ind w:left="0"/>
+        <w:ind w:firstLine="720"/>
         <w:rPr>
           <w:rFonts w:eastAsia="Times New Roman" w:cstheme="minorHAnsi"/>
           <w:color w:val="333333"/>
@@ -743,80 +1669,8 @@
           <w:sz w:val="24"/>
           <w:szCs w:val="24"/>
         </w:rPr>
-        <w:t>develop</w:t>
-      </w:r>
-    </w:p>
-    <w:p>
-      <w:pPr>
-        <w:shd w:val="clear" w:color="auto" w:fill="FFFFFF"/>
-        <w:spacing w:after="100" w:line="240" w:lineRule="auto"/>
-        <w:rPr>
-          <w:rFonts w:eastAsia="Times New Roman" w:cstheme="minorHAnsi"/>
-          <w:color w:val="333333"/>
-          <w:sz w:val="24"/>
-          <w:szCs w:val="24"/>
-        </w:rPr>
-      </w:pPr>
-    </w:p>
-    <w:p>
-      <w:pPr>
-        <w:shd w:val="clear" w:color="auto" w:fill="FFFFFF"/>
-        <w:spacing w:after="100" w:line="240" w:lineRule="auto"/>
-        <w:rPr>
-          <w:rFonts w:eastAsia="Times New Roman" w:cstheme="minorHAnsi"/>
-          <w:color w:val="333333"/>
-          <w:sz w:val="24"/>
-          <w:szCs w:val="24"/>
-        </w:rPr>
-      </w:pPr>
-    </w:p>
-    <w:p>
-      <w:pPr>
-        <w:shd w:val="clear" w:color="auto" w:fill="FFFFFF"/>
-        <w:spacing w:after="100" w:line="240" w:lineRule="auto"/>
-        <w:rPr>
-          <w:rFonts w:eastAsia="Times New Roman" w:cstheme="minorHAnsi"/>
-          <w:color w:val="333333"/>
-          <w:sz w:val="24"/>
-          <w:szCs w:val="24"/>
-        </w:rPr>
-      </w:pPr>
-    </w:p>
-    <w:p>
-      <w:pPr>
-        <w:shd w:val="clear" w:color="auto" w:fill="FFFFFF"/>
-        <w:spacing w:after="100" w:line="240" w:lineRule="auto"/>
-        <w:rPr>
-          <w:rFonts w:eastAsia="Times New Roman" w:cstheme="minorHAnsi"/>
-          <w:color w:val="333333"/>
-          <w:sz w:val="24"/>
-          <w:szCs w:val="24"/>
-        </w:rPr>
-      </w:pPr>
-    </w:p>
-    <w:p>
-      <w:pPr>
-        <w:shd w:val="clear" w:color="auto" w:fill="FFFFFF"/>
-        <w:spacing w:after="100" w:line="240" w:lineRule="auto"/>
-        <w:rPr>
-          <w:rFonts w:eastAsia="Times New Roman" w:cstheme="minorHAnsi"/>
-          <w:color w:val="333333"/>
-          <w:sz w:val="24"/>
-          <w:szCs w:val="24"/>
-        </w:rPr>
-      </w:pPr>
-    </w:p>
-    <w:p>
-      <w:pPr>
-        <w:shd w:val="clear" w:color="auto" w:fill="FFFFFF"/>
-        <w:spacing w:after="100" w:line="240" w:lineRule="auto"/>
-        <w:rPr>
-          <w:rFonts w:eastAsia="Times New Roman" w:cstheme="minorHAnsi"/>
-          <w:color w:val="333333"/>
-          <w:sz w:val="24"/>
-          <w:szCs w:val="24"/>
-        </w:rPr>
-      </w:pPr>
+        <w:t>Develop</w:t>
+      </w:r>
     </w:p>
     <w:p>
       <w:pPr>
@@ -1137,25 +1991,22 @@
     </w:p>
     <w:p>
       <w:pPr>
-        <w:spacing w:after="100"/>
+        <w:pStyle w:val="Heading1"/>
         <w:jc w:val="center"/>
-        <w:rPr>
-          <w:rFonts w:cstheme="minorHAnsi"/>
-          <w:b/>
-          <w:sz w:val="24"/>
-          <w:szCs w:val="24"/>
-        </w:rPr>
-      </w:pPr>
-      <w:r>
-        <w:rPr>
-          <w:rFonts w:cstheme="minorHAnsi"/>
-          <w:b/>
-          <w:sz w:val="24"/>
-          <w:szCs w:val="24"/>
-        </w:rPr>
+      </w:pPr>
+    </w:p>
+    <w:p>
+      <w:pPr>
+        <w:pStyle w:val="Heading1"/>
+        <w:jc w:val="center"/>
+      </w:pPr>
+      <w:bookmarkStart w:id="4" w:name="_Toc522869255"/>
+      <w:r>
         <w:t>Supporting branches</w:t>
       </w:r>
-    </w:p>
+      <w:bookmarkEnd w:id="4"/>
+    </w:p>
+    <w:p/>
     <w:p>
       <w:pPr>
         <w:shd w:val="clear" w:color="auto" w:fill="FFFFFF"/>
@@ -1319,13 +2170,9 @@
     </w:p>
     <w:p>
       <w:pPr>
-        <w:numPr>
-          <w:ilvl w:val="0"/>
-          <w:numId w:val="3"/>
-        </w:numPr>
         <w:shd w:val="clear" w:color="auto" w:fill="FFFFFF"/>
         <w:spacing w:after="100" w:line="240" w:lineRule="auto"/>
-        <w:ind w:left="0"/>
+        <w:ind w:firstLine="720"/>
         <w:rPr>
           <w:rFonts w:eastAsia="Times New Roman" w:cstheme="minorHAnsi"/>
           <w:color w:val="333333"/>
@@ -1345,13 +2192,9 @@
     </w:p>
     <w:p>
       <w:pPr>
-        <w:numPr>
-          <w:ilvl w:val="0"/>
-          <w:numId w:val="3"/>
-        </w:numPr>
         <w:shd w:val="clear" w:color="auto" w:fill="FFFFFF"/>
         <w:spacing w:after="100" w:line="240" w:lineRule="auto"/>
-        <w:ind w:left="0"/>
+        <w:ind w:firstLine="720"/>
         <w:rPr>
           <w:rFonts w:eastAsia="Times New Roman" w:cstheme="minorHAnsi"/>
           <w:color w:val="333333"/>
@@ -1371,13 +2214,9 @@
     </w:p>
     <w:p>
       <w:pPr>
-        <w:numPr>
-          <w:ilvl w:val="0"/>
-          <w:numId w:val="3"/>
-        </w:numPr>
         <w:shd w:val="clear" w:color="auto" w:fill="FFFFFF"/>
         <w:spacing w:after="100" w:line="240" w:lineRule="auto"/>
-        <w:ind w:left="0"/>
+        <w:ind w:firstLine="720"/>
         <w:rPr>
           <w:rFonts w:eastAsia="Times New Roman" w:cstheme="minorHAnsi"/>
           <w:color w:val="333333"/>
@@ -1413,6 +2252,7 @@
           <w:sz w:val="24"/>
           <w:szCs w:val="24"/>
         </w:rPr>
+        <w:lastRenderedPageBreak/>
         <w:t xml:space="preserve">Each of these branches </w:t>
       </w:r>
       <w:r>
@@ -1473,30 +2313,33 @@
     <w:p>
       <w:pPr>
         <w:shd w:val="clear" w:color="auto" w:fill="FFFFFF"/>
-        <w:spacing w:after="100" w:line="420" w:lineRule="atLeast"/>
-        <w:outlineLvl w:val="2"/>
-        <w:rPr>
-          <w:rFonts w:eastAsia="Times New Roman" w:cstheme="minorHAnsi"/>
-          <w:b/>
-          <w:bCs/>
-          <w:color w:val="444444"/>
-          <w:sz w:val="24"/>
-          <w:szCs w:val="24"/>
-        </w:rPr>
-      </w:pPr>
-      <w:r>
-        <w:rPr>
-          <w:rFonts w:eastAsia="Times New Roman" w:cstheme="minorHAnsi"/>
-          <w:b/>
-          <w:bCs/>
-          <w:color w:val="444444"/>
-          <w:sz w:val="24"/>
-          <w:szCs w:val="24"/>
-        </w:rPr>
-        <w:lastRenderedPageBreak/>
-        <w:t>Feature branches </w:t>
-      </w:r>
-    </w:p>
+        <w:spacing w:after="100" w:line="240" w:lineRule="auto"/>
+        <w:rPr>
+          <w:rFonts w:eastAsia="Times New Roman" w:cstheme="minorHAnsi"/>
+          <w:color w:val="333333"/>
+          <w:sz w:val="24"/>
+          <w:szCs w:val="24"/>
+        </w:rPr>
+      </w:pPr>
+    </w:p>
+    <w:p>
+      <w:pPr>
+        <w:pStyle w:val="Heading1"/>
+        <w:jc w:val="center"/>
+        <w:rPr>
+          <w:rFonts w:eastAsia="Times New Roman"/>
+        </w:rPr>
+      </w:pPr>
+      <w:bookmarkStart w:id="5" w:name="_Toc522869256"/>
+      <w:r>
+        <w:rPr>
+          <w:rFonts w:eastAsia="Times New Roman"/>
+        </w:rPr>
+        <w:t>Feature branches</w:t>
+      </w:r>
+      <w:bookmarkEnd w:id="5"/>
+    </w:p>
+    <w:p/>
     <w:p>
       <w:pPr>
         <w:shd w:val="clear" w:color="auto" w:fill="FFFFFF"/>
@@ -1509,6 +2352,106 @@
           <w:szCs w:val="24"/>
         </w:rPr>
       </w:pPr>
+      <w:r>
+        <w:rPr>
+          <w:noProof/>
+        </w:rPr>
+        <mc:AlternateContent>
+          <mc:Choice Requires="wps">
+            <w:drawing>
+              <wp:anchor distT="0" distB="0" distL="114300" distR="114300" simplePos="0" relativeHeight="251668480" behindDoc="0" locked="0" layoutInCell="1" allowOverlap="1" wp14:anchorId="009931CD" wp14:editId="10182A7E">
+                <wp:simplePos x="0" y="0"/>
+                <wp:positionH relativeFrom="column">
+                  <wp:posOffset>4972050</wp:posOffset>
+                </wp:positionH>
+                <wp:positionV relativeFrom="paragraph">
+                  <wp:posOffset>3479165</wp:posOffset>
+                </wp:positionV>
+                <wp:extent cx="1876425" cy="635"/>
+                <wp:effectExtent l="0" t="0" r="0" b="0"/>
+                <wp:wrapSquare wrapText="bothSides"/>
+                <wp:docPr id="8" name="Text Box 8"/>
+                <wp:cNvGraphicFramePr/>
+                <a:graphic xmlns:a="http://schemas.openxmlformats.org/drawingml/2006/main">
+                  <a:graphicData uri="http://schemas.microsoft.com/office/word/2010/wordprocessingShape">
+                    <wps:wsp>
+                      <wps:cNvSpPr txBox="1"/>
+                      <wps:spPr>
+                        <a:xfrm>
+                          <a:off x="0" y="0"/>
+                          <a:ext cx="1876425" cy="635"/>
+                        </a:xfrm>
+                        <a:prstGeom prst="rect">
+                          <a:avLst/>
+                        </a:prstGeom>
+                        <a:solidFill>
+                          <a:prstClr val="white"/>
+                        </a:solidFill>
+                        <a:ln>
+                          <a:noFill/>
+                        </a:ln>
+                      </wps:spPr>
+                      <wps:txbx>
+                        <w:txbxContent>
+                          <w:p>
+                            <w:pPr>
+                              <w:pStyle w:val="Caption"/>
+                              <w:jc w:val="center"/>
+                              <w:rPr>
+                                <w:rFonts w:eastAsia="Times New Roman" w:cstheme="minorHAnsi"/>
+                                <w:noProof/>
+                                <w:color w:val="333333"/>
+                                <w:sz w:val="24"/>
+                                <w:szCs w:val="24"/>
+                              </w:rPr>
+                            </w:pPr>
+                            <w:r>
+                              <w:t>Feature branch concept</w:t>
+                            </w:r>
+                          </w:p>
+                        </w:txbxContent>
+                      </wps:txbx>
+                      <wps:bodyPr rot="0" spcFirstLastPara="0" vertOverflow="overflow" horzOverflow="overflow" vert="horz" wrap="square" lIns="0" tIns="0" rIns="0" bIns="0" numCol="1" spcCol="0" rtlCol="0" fromWordArt="0" anchor="t" anchorCtr="0" forceAA="0" compatLnSpc="1">
+                        <a:prstTxWarp prst="textNoShape">
+                          <a:avLst/>
+                        </a:prstTxWarp>
+                        <a:spAutoFit/>
+                      </wps:bodyPr>
+                    </wps:wsp>
+                  </a:graphicData>
+                </a:graphic>
+              </wp:anchor>
+            </w:drawing>
+          </mc:Choice>
+          <mc:Fallback>
+            <w:pict>
+              <v:shape w14:anchorId="009931CD" id="Text Box 8" o:spid="_x0000_s1028" type="#_x0000_t202" style="position:absolute;left:0;text-align:left;margin-left:391.5pt;margin-top:273.95pt;width:147.75pt;height:.05pt;z-index:251668480;visibility:visible;mso-wrap-style:square;mso-wrap-distance-left:9pt;mso-wrap-distance-top:0;mso-wrap-distance-right:9pt;mso-wrap-distance-bottom:0;mso-position-horizontal:absolute;mso-position-horizontal-relative:text;mso-position-vertical:absolute;mso-position-vertical-relative:text;v-text-anchor:top" o:gfxdata="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" stroked="f">
+                <v:textbox style="mso-fit-shape-to-text:t" inset="0,0,0,0">
+                  <w:txbxContent>
+                    <w:p>
+                      <w:pPr>
+                        <w:pStyle w:val="Caption"/>
+                        <w:jc w:val="center"/>
+                        <w:rPr>
+                          <w:rFonts w:eastAsia="Times New Roman" w:cstheme="minorHAnsi"/>
+                          <w:noProof/>
+                          <w:color w:val="333333"/>
+                          <w:sz w:val="24"/>
+                          <w:szCs w:val="24"/>
+                        </w:rPr>
+                      </w:pPr>
+                      <w:r>
+                        <w:t>Feature branch concept</w:t>
+                      </w:r>
+                    </w:p>
+                  </w:txbxContent>
+                </v:textbox>
+                <w10:wrap type="square"/>
+              </v:shape>
+            </w:pict>
+          </mc:Fallback>
+        </mc:AlternateContent>
+      </w:r>
       <w:r>
         <w:rPr>
           <w:rFonts w:eastAsia="Times New Roman" w:cstheme="minorHAnsi"/>
@@ -1543,7 +2486,7 @@
                     </pic:cNvPicPr>
                   </pic:nvPicPr>
                   <pic:blipFill>
-                    <a:blip r:embed="rId7">
+                    <a:blip r:embed="rId8">
                       <a:extLst>
                         <a:ext uri="{28A0092B-C50C-407E-A947-70E740481C1C}">
                           <a14:useLocalDpi xmlns:a14="http://schemas.microsoft.com/office/drawing/2010/main" val="0"/>
@@ -1606,6 +2549,7 @@
       <w:pPr>
         <w:shd w:val="clear" w:color="auto" w:fill="FFFFFF"/>
         <w:spacing w:after="100" w:line="240" w:lineRule="auto"/>
+        <w:ind w:firstLine="720"/>
         <w:rPr>
           <w:rFonts w:eastAsia="Times New Roman" w:cstheme="minorHAnsi"/>
           <w:color w:val="333333"/>
@@ -1649,6 +2593,7 @@
       <w:pPr>
         <w:shd w:val="clear" w:color="auto" w:fill="FFFFFF"/>
         <w:spacing w:after="100" w:line="240" w:lineRule="auto"/>
+        <w:ind w:firstLine="720"/>
         <w:rPr>
           <w:rFonts w:eastAsia="Times New Roman" w:cstheme="minorHAnsi"/>
           <w:color w:val="333333"/>
@@ -1664,8 +2609,127 @@
           <w:sz w:val="24"/>
           <w:szCs w:val="24"/>
         </w:rPr>
+        <w:t>Develop</w:t>
+      </w:r>
+    </w:p>
+    <w:p>
+      <w:pPr>
+        <w:shd w:val="clear" w:color="auto" w:fill="FFFFFF"/>
+        <w:spacing w:after="100" w:line="240" w:lineRule="auto"/>
+        <w:rPr>
+          <w:rFonts w:eastAsia="Times New Roman" w:cstheme="minorHAnsi"/>
+          <w:color w:val="333333"/>
+          <w:sz w:val="24"/>
+          <w:szCs w:val="24"/>
+        </w:rPr>
+      </w:pPr>
+      <w:r>
+        <w:rPr>
+          <w:rFonts w:eastAsia="Times New Roman" w:cstheme="minorHAnsi"/>
+          <w:color w:val="333333"/>
+          <w:sz w:val="24"/>
+          <w:szCs w:val="24"/>
+        </w:rPr>
+        <w:t>Branch naming convention:</w:t>
+      </w:r>
+    </w:p>
+    <w:p>
+      <w:pPr>
+        <w:shd w:val="clear" w:color="auto" w:fill="FFFFFF"/>
+        <w:spacing w:after="100" w:line="240" w:lineRule="auto"/>
+        <w:ind w:firstLine="720"/>
+        <w:rPr>
+          <w:rFonts w:eastAsia="Times New Roman" w:cstheme="minorHAnsi"/>
+          <w:color w:val="333333"/>
+          <w:sz w:val="24"/>
+          <w:szCs w:val="24"/>
+        </w:rPr>
+      </w:pPr>
+      <w:r>
+        <w:rPr>
+          <w:rFonts w:eastAsia="Times New Roman" w:cstheme="minorHAnsi"/>
+          <w:color w:val="333333"/>
+          <w:sz w:val="24"/>
+          <w:szCs w:val="24"/>
+        </w:rPr>
+        <w:t>Anything</w:t>
+      </w:r>
+      <w:r>
+        <w:rPr>
+          <w:rFonts w:eastAsia="Times New Roman" w:cstheme="minorHAnsi"/>
+          <w:color w:val="333333"/>
+          <w:sz w:val="24"/>
+          <w:szCs w:val="24"/>
+        </w:rPr>
+        <w:t xml:space="preserve"> except </w:t>
+      </w:r>
+      <w:r>
+        <w:rPr>
+          <w:rFonts w:eastAsia="Times New Roman" w:cstheme="minorHAnsi"/>
+          <w:color w:val="333333"/>
+          <w:spacing w:val="-5"/>
+          <w:sz w:val="24"/>
+          <w:szCs w:val="24"/>
+        </w:rPr>
+        <w:t>master</w:t>
+      </w:r>
+      <w:r>
+        <w:rPr>
+          <w:rFonts w:eastAsia="Times New Roman" w:cstheme="minorHAnsi"/>
+          <w:color w:val="333333"/>
+          <w:sz w:val="24"/>
+          <w:szCs w:val="24"/>
+        </w:rPr>
+        <w:t>, </w:t>
+      </w:r>
+      <w:r>
+        <w:rPr>
+          <w:rFonts w:eastAsia="Times New Roman" w:cstheme="minorHAnsi"/>
+          <w:color w:val="333333"/>
+          <w:spacing w:val="-5"/>
+          <w:sz w:val="24"/>
+          <w:szCs w:val="24"/>
+        </w:rPr>
         <w:t>develop</w:t>
       </w:r>
+      <w:r>
+        <w:rPr>
+          <w:rFonts w:eastAsia="Times New Roman" w:cstheme="minorHAnsi"/>
+          <w:color w:val="333333"/>
+          <w:sz w:val="24"/>
+          <w:szCs w:val="24"/>
+        </w:rPr>
+        <w:t>, </w:t>
+      </w:r>
+      <w:r>
+        <w:rPr>
+          <w:rFonts w:eastAsia="Times New Roman" w:cstheme="minorHAnsi"/>
+          <w:color w:val="333333"/>
+          <w:spacing w:val="-5"/>
+          <w:sz w:val="24"/>
+          <w:szCs w:val="24"/>
+        </w:rPr>
+        <w:t>release-*</w:t>
+      </w:r>
+      <w:r>
+        <w:rPr>
+          <w:rFonts w:eastAsia="Times New Roman" w:cstheme="minorHAnsi"/>
+          <w:color w:val="333333"/>
+          <w:sz w:val="24"/>
+          <w:szCs w:val="24"/>
+        </w:rPr>
+        <w:t>, or </w:t>
+      </w:r>
+      <w:r>
+        <w:rPr>
+          <w:rFonts w:eastAsia="Times New Roman" w:cstheme="minorHAnsi"/>
+          <w:color w:val="333333"/>
+          <w:spacing w:val="-5"/>
+          <w:sz w:val="24"/>
+          <w:szCs w:val="24"/>
+        </w:rPr>
+        <w:t>hotfix-*</w:t>
+      </w:r>
     </w:p>
     <w:p>
       <w:pPr>
@@ -1685,7 +2749,36 @@
           <w:sz w:val="24"/>
           <w:szCs w:val="24"/>
         </w:rPr>
-        <w:t>Branch naming convention:</w:t>
+        <w:t>Feature branches (or sometimes called topic branches) are used to develop new features for the upcoming or a distant future release. When starting development of a feature, the target release in which this feature will be incorporated may well be unknown at that point. The essence of a feature branch is that it exists as long as the feature is in development, but will eventually be merged back into </w:t>
+      </w:r>
+      <w:r>
+        <w:rPr>
+          <w:rFonts w:eastAsia="Times New Roman" w:cstheme="minorHAnsi"/>
+          <w:color w:val="333333"/>
+          <w:spacing w:val="-5"/>
+          <w:sz w:val="24"/>
+          <w:szCs w:val="24"/>
+        </w:rPr>
+        <w:t>develop</w:t>
+      </w:r>
+      <w:r>
+        <w:rPr>
+          <w:rFonts w:eastAsia="Times New Roman" w:cstheme="minorHAnsi"/>
+          <w:color w:val="333333"/>
+          <w:spacing w:val="-5"/>
+          <w:sz w:val="24"/>
+          <w:szCs w:val="24"/>
+        </w:rPr>
+        <w:t xml:space="preserve"> </w:t>
+      </w:r>
+      <w:r>
+        <w:rPr>
+          <w:rFonts w:eastAsia="Times New Roman" w:cstheme="minorHAnsi"/>
+          <w:color w:val="333333"/>
+          <w:sz w:val="24"/>
+          <w:szCs w:val="24"/>
+        </w:rPr>
+        <w:t>(to definitely add the new feature to the upcoming release) or discarded (in case of a disappointing experiment).</w:t>
       </w:r>
     </w:p>
     <w:p>
@@ -1706,7 +2799,61 @@
           <w:sz w:val="24"/>
           <w:szCs w:val="24"/>
         </w:rPr>
-        <w:t>anything except </w:t>
+        <w:t xml:space="preserve">Feature branches typically exist </w:t>
+      </w:r>
+      <w:r>
+        <w:rPr>
+          <w:rFonts w:eastAsia="Times New Roman" w:cstheme="minorHAnsi"/>
+          <w:color w:val="333333"/>
+          <w:sz w:val="24"/>
+          <w:szCs w:val="24"/>
+        </w:rPr>
+        <w:t xml:space="preserve">only </w:t>
+      </w:r>
+      <w:r>
+        <w:rPr>
+          <w:rFonts w:eastAsia="Times New Roman" w:cstheme="minorHAnsi"/>
+          <w:color w:val="333333"/>
+          <w:sz w:val="24"/>
+          <w:szCs w:val="24"/>
+        </w:rPr>
+        <w:t xml:space="preserve">in </w:t>
+      </w:r>
+      <w:r>
+        <w:rPr>
+          <w:rFonts w:eastAsia="Times New Roman" w:cstheme="minorHAnsi"/>
+          <w:color w:val="333333"/>
+          <w:sz w:val="24"/>
+          <w:szCs w:val="24"/>
+        </w:rPr>
+        <w:t xml:space="preserve">the </w:t>
+      </w:r>
+      <w:r>
+        <w:rPr>
+          <w:rFonts w:eastAsia="Times New Roman" w:cstheme="minorHAnsi"/>
+          <w:color w:val="333333"/>
+          <w:sz w:val="24"/>
+          <w:szCs w:val="24"/>
+        </w:rPr>
+        <w:t>developer repos</w:t>
+      </w:r>
+      <w:r>
+        <w:rPr>
+          <w:rFonts w:eastAsia="Times New Roman" w:cstheme="minorHAnsi"/>
+          <w:color w:val="333333"/>
+          <w:sz w:val="24"/>
+          <w:szCs w:val="24"/>
+        </w:rPr>
+        <w:t>itories</w:t>
+      </w:r>
+      <w:r>
+        <w:rPr>
+          <w:rFonts w:eastAsia="Times New Roman" w:cstheme="minorHAnsi"/>
+          <w:color w:val="333333"/>
+          <w:sz w:val="24"/>
+          <w:szCs w:val="24"/>
+        </w:rPr>
+        <w:t>, not in </w:t>
       </w:r>
       <w:r>
         <w:rPr>
@@ -1716,198 +2863,6 @@
           <w:sz w:val="24"/>
           <w:szCs w:val="24"/>
         </w:rPr>
-        <w:t>master</w:t>
-      </w:r>
-      <w:r>
-        <w:rPr>
-          <w:rFonts w:eastAsia="Times New Roman" w:cstheme="minorHAnsi"/>
-          <w:color w:val="333333"/>
-          <w:sz w:val="24"/>
-          <w:szCs w:val="24"/>
-        </w:rPr>
-        <w:t>, </w:t>
-      </w:r>
-      <w:r>
-        <w:rPr>
-          <w:rFonts w:eastAsia="Times New Roman" w:cstheme="minorHAnsi"/>
-          <w:color w:val="333333"/>
-          <w:spacing w:val="-5"/>
-          <w:sz w:val="24"/>
-          <w:szCs w:val="24"/>
-        </w:rPr>
-        <w:t>develop</w:t>
-      </w:r>
-      <w:r>
-        <w:rPr>
-          <w:rFonts w:eastAsia="Times New Roman" w:cstheme="minorHAnsi"/>
-          <w:color w:val="333333"/>
-          <w:sz w:val="24"/>
-          <w:szCs w:val="24"/>
-        </w:rPr>
-        <w:t>, </w:t>
-      </w:r>
-      <w:r>
-        <w:rPr>
-          <w:rFonts w:eastAsia="Times New Roman" w:cstheme="minorHAnsi"/>
-          <w:color w:val="333333"/>
-          <w:spacing w:val="-5"/>
-          <w:sz w:val="24"/>
-          <w:szCs w:val="24"/>
-        </w:rPr>
-        <w:t>release-*</w:t>
-      </w:r>
-      <w:r>
-        <w:rPr>
-          <w:rFonts w:eastAsia="Times New Roman" w:cstheme="minorHAnsi"/>
-          <w:color w:val="333333"/>
-          <w:sz w:val="24"/>
-          <w:szCs w:val="24"/>
-        </w:rPr>
-        <w:t>, or </w:t>
-      </w:r>
-      <w:r>
-        <w:rPr>
-          <w:rFonts w:eastAsia="Times New Roman" w:cstheme="minorHAnsi"/>
-          <w:color w:val="333333"/>
-          <w:spacing w:val="-5"/>
-          <w:sz w:val="24"/>
-          <w:szCs w:val="24"/>
-        </w:rPr>
-        <w:t>hotfix-*</w:t>
-      </w:r>
-    </w:p>
-    <w:p>
-      <w:pPr>
-        <w:shd w:val="clear" w:color="auto" w:fill="FFFFFF"/>
-        <w:spacing w:after="100" w:line="240" w:lineRule="auto"/>
-        <w:rPr>
-          <w:rFonts w:eastAsia="Times New Roman" w:cstheme="minorHAnsi"/>
-          <w:color w:val="333333"/>
-          <w:sz w:val="24"/>
-          <w:szCs w:val="24"/>
-        </w:rPr>
-      </w:pPr>
-      <w:r>
-        <w:rPr>
-          <w:rFonts w:eastAsia="Times New Roman" w:cstheme="minorHAnsi"/>
-          <w:color w:val="333333"/>
-          <w:sz w:val="24"/>
-          <w:szCs w:val="24"/>
-        </w:rPr>
-        <w:t>Feature branches (or sometimes called topic branches) are used to develop new features for the upcoming or a distant future release. When starting development of a feature, the target release in which this feature will be incorporated may well be unknown at that point. The essence of a feature branch is that it exists as long as the feature is in development, but will eventually be merged back into </w:t>
-      </w:r>
-      <w:r>
-        <w:rPr>
-          <w:rFonts w:eastAsia="Times New Roman" w:cstheme="minorHAnsi"/>
-          <w:color w:val="333333"/>
-          <w:spacing w:val="-5"/>
-          <w:sz w:val="24"/>
-          <w:szCs w:val="24"/>
-        </w:rPr>
-        <w:t>develop</w:t>
-      </w:r>
-      <w:r>
-        <w:rPr>
-          <w:rFonts w:eastAsia="Times New Roman" w:cstheme="minorHAnsi"/>
-          <w:color w:val="333333"/>
-          <w:spacing w:val="-5"/>
-          <w:sz w:val="24"/>
-          <w:szCs w:val="24"/>
-        </w:rPr>
-        <w:t xml:space="preserve"> </w:t>
-      </w:r>
-      <w:r>
-        <w:rPr>
-          <w:rFonts w:eastAsia="Times New Roman" w:cstheme="minorHAnsi"/>
-          <w:color w:val="333333"/>
-          <w:sz w:val="24"/>
-          <w:szCs w:val="24"/>
-        </w:rPr>
-        <w:t>(to definitely add the new feature to the upcoming release) or discarded (in case of a disappointing experiment).</w:t>
-      </w:r>
-    </w:p>
-    <w:p>
-      <w:pPr>
-        <w:shd w:val="clear" w:color="auto" w:fill="FFFFFF"/>
-        <w:spacing w:after="100" w:line="240" w:lineRule="auto"/>
-        <w:rPr>
-          <w:rFonts w:eastAsia="Times New Roman" w:cstheme="minorHAnsi"/>
-          <w:color w:val="333333"/>
-          <w:sz w:val="24"/>
-          <w:szCs w:val="24"/>
-        </w:rPr>
-      </w:pPr>
-      <w:r>
-        <w:rPr>
-          <w:rFonts w:eastAsia="Times New Roman" w:cstheme="minorHAnsi"/>
-          <w:color w:val="333333"/>
-          <w:sz w:val="24"/>
-          <w:szCs w:val="24"/>
-        </w:rPr>
-        <w:t xml:space="preserve">Feature branches typically exist </w:t>
-      </w:r>
-      <w:r>
-        <w:rPr>
-          <w:rFonts w:eastAsia="Times New Roman" w:cstheme="minorHAnsi"/>
-          <w:color w:val="333333"/>
-          <w:sz w:val="24"/>
-          <w:szCs w:val="24"/>
-        </w:rPr>
-        <w:t xml:space="preserve">only </w:t>
-      </w:r>
-      <w:r>
-        <w:rPr>
-          <w:rFonts w:eastAsia="Times New Roman" w:cstheme="minorHAnsi"/>
-          <w:color w:val="333333"/>
-          <w:sz w:val="24"/>
-          <w:szCs w:val="24"/>
-        </w:rPr>
-        <w:t xml:space="preserve">in </w:t>
-      </w:r>
-      <w:r>
-        <w:rPr>
-          <w:rFonts w:eastAsia="Times New Roman" w:cstheme="minorHAnsi"/>
-          <w:color w:val="333333"/>
-          <w:sz w:val="24"/>
-          <w:szCs w:val="24"/>
-        </w:rPr>
-        <w:t xml:space="preserve">the </w:t>
-      </w:r>
-      <w:r>
-        <w:rPr>
-          <w:rFonts w:eastAsia="Times New Roman" w:cstheme="minorHAnsi"/>
-          <w:color w:val="333333"/>
-          <w:sz w:val="24"/>
-          <w:szCs w:val="24"/>
-        </w:rPr>
-        <w:t>developer repos</w:t>
-      </w:r>
-      <w:r>
-        <w:rPr>
-          <w:rFonts w:eastAsia="Times New Roman" w:cstheme="minorHAnsi"/>
-          <w:color w:val="333333"/>
-          <w:sz w:val="24"/>
-          <w:szCs w:val="24"/>
-        </w:rPr>
-        <w:t>itories</w:t>
-      </w:r>
-      <w:r>
-        <w:rPr>
-          <w:rFonts w:eastAsia="Times New Roman" w:cstheme="minorHAnsi"/>
-          <w:color w:val="333333"/>
-          <w:sz w:val="24"/>
-          <w:szCs w:val="24"/>
-        </w:rPr>
-        <w:t>, not in </w:t>
-      </w:r>
-      <w:r>
-        <w:rPr>
-          <w:rFonts w:eastAsia="Times New Roman" w:cstheme="minorHAnsi"/>
-          <w:color w:val="333333"/>
-          <w:spacing w:val="-5"/>
-          <w:sz w:val="24"/>
-          <w:szCs w:val="24"/>
-        </w:rPr>
         <w:t>origin</w:t>
       </w:r>
       <w:r>
@@ -1955,6 +2910,7 @@
           <w:rFonts w:asciiTheme="minorHAnsi" w:hAnsiTheme="minorHAnsi" w:cstheme="minorHAnsi"/>
           <w:color w:val="333333"/>
         </w:rPr>
+        <w:lastRenderedPageBreak/>
         <w:t>The </w:t>
       </w:r>
       <w:r>
@@ -1966,41 +2922,126 @@
           <w:sz w:val="24"/>
           <w:szCs w:val="24"/>
         </w:rPr>
-        <w:t>--no-</w:t>
-      </w:r>
-      <w:proofErr w:type="spellStart"/>
-      <w:r>
-        <w:rPr>
-          <w:rStyle w:val="HTMLCode"/>
+        <w:t>--no-ff</w:t>
+      </w:r>
+      <w:r>
+        <w:rPr>
           <w:rFonts w:asciiTheme="minorHAnsi" w:hAnsiTheme="minorHAnsi" w:cstheme="minorHAnsi"/>
           <w:color w:val="333333"/>
-          <w:spacing w:val="-5"/>
-          <w:sz w:val="24"/>
-          <w:szCs w:val="24"/>
-        </w:rPr>
-        <w:t>ff</w:t>
-      </w:r>
-      <w:proofErr w:type="spellEnd"/>
+        </w:rPr>
+        <w:t xml:space="preserve"> flag causes the merge to always create a new commit object, even if the merge could be performed with a fast-forward. This avoids losing information about the historical existence of a feature branch and groups together all commits that </w:t>
+      </w:r>
       <w:r>
         <w:rPr>
           <w:rFonts w:asciiTheme="minorHAnsi" w:hAnsiTheme="minorHAnsi" w:cstheme="minorHAnsi"/>
           <w:color w:val="333333"/>
         </w:rPr>
-        <w:t xml:space="preserve"> flag causes the merge to always create a new commit object, even if the merge could be performed with a fast-forward. This avoids losing information about the historical existence of a feature branch and groups together all commits that </w:t>
+        <w:t>were included in the development of that</w:t>
       </w:r>
       <w:r>
         <w:rPr>
           <w:rFonts w:asciiTheme="minorHAnsi" w:hAnsiTheme="minorHAnsi" w:cstheme="minorHAnsi"/>
           <w:color w:val="333333"/>
         </w:rPr>
-        <w:t>were included in the development of that</w:t>
-      </w:r>
-      <w:r>
-        <w:rPr>
-          <w:rFonts w:asciiTheme="minorHAnsi" w:hAnsiTheme="minorHAnsi" w:cstheme="minorHAnsi"/>
-          <w:color w:val="333333"/>
-        </w:rPr>
         <w:t xml:space="preserve"> feature. Compare:</w:t>
+      </w:r>
+      <w:r>
+        <w:rPr>
+          <w:noProof/>
+        </w:rPr>
+        <mc:AlternateContent>
+          <mc:Choice Requires="wps">
+            <w:drawing>
+              <wp:anchor distT="0" distB="0" distL="114300" distR="114300" simplePos="0" relativeHeight="251670528" behindDoc="0" locked="0" layoutInCell="1" allowOverlap="1" wp14:anchorId="18249AA4" wp14:editId="4F4D35D5">
+                <wp:simplePos x="0" y="0"/>
+                <wp:positionH relativeFrom="column">
+                  <wp:posOffset>2305050</wp:posOffset>
+                </wp:positionH>
+                <wp:positionV relativeFrom="paragraph">
+                  <wp:posOffset>4277360</wp:posOffset>
+                </wp:positionV>
+                <wp:extent cx="4552950" cy="635"/>
+                <wp:effectExtent l="0" t="0" r="0" b="0"/>
+                <wp:wrapSquare wrapText="bothSides"/>
+                <wp:docPr id="9" name="Text Box 9"/>
+                <wp:cNvGraphicFramePr/>
+                <a:graphic xmlns:a="http://schemas.openxmlformats.org/drawingml/2006/main">
+                  <a:graphicData uri="http://schemas.microsoft.com/office/word/2010/wordprocessingShape">
+                    <wps:wsp>
+                      <wps:cNvSpPr txBox="1"/>
+                      <wps:spPr>
+                        <a:xfrm>
+                          <a:off x="0" y="0"/>
+                          <a:ext cx="4552950" cy="635"/>
+                        </a:xfrm>
+                        <a:prstGeom prst="rect">
+                          <a:avLst/>
+                        </a:prstGeom>
+                        <a:solidFill>
+                          <a:prstClr val="white"/>
+                        </a:solidFill>
+                        <a:ln>
+                          <a:noFill/>
+                        </a:ln>
+                      </wps:spPr>
+                      <wps:txbx>
+                        <w:txbxContent>
+                          <w:p>
+                            <w:pPr>
+                              <w:pStyle w:val="Caption"/>
+                              <w:jc w:val="center"/>
+                              <w:rPr>
+                                <w:rFonts w:eastAsia="Times New Roman" w:cstheme="minorHAnsi"/>
+                                <w:color w:val="333333"/>
+                                <w:sz w:val="24"/>
+                                <w:szCs w:val="24"/>
+                              </w:rPr>
+                            </w:pPr>
+                            <w:r>
+                              <w:t>-no-ff flag explanation</w:t>
+                            </w:r>
+                          </w:p>
+                        </w:txbxContent>
+                      </wps:txbx>
+                      <wps:bodyPr rot="0" spcFirstLastPara="0" vertOverflow="overflow" horzOverflow="overflow" vert="horz" wrap="square" lIns="0" tIns="0" rIns="0" bIns="0" numCol="1" spcCol="0" rtlCol="0" fromWordArt="0" anchor="t" anchorCtr="0" forceAA="0" compatLnSpc="1">
+                        <a:prstTxWarp prst="textNoShape">
+                          <a:avLst/>
+                        </a:prstTxWarp>
+                        <a:spAutoFit/>
+                      </wps:bodyPr>
+                    </wps:wsp>
+                  </a:graphicData>
+                </a:graphic>
+              </wp:anchor>
+            </w:drawing>
+          </mc:Choice>
+          <mc:Fallback>
+            <w:pict>
+              <v:shape w14:anchorId="18249AA4" id="Text Box 9" o:spid="_x0000_s1029" type="#_x0000_t202" style="position:absolute;margin-left:181.5pt;margin-top:336.8pt;width:358.5pt;height:.05pt;z-index:251670528;visibility:visible;mso-wrap-style:square;mso-wrap-distance-left:9pt;mso-wrap-distance-top:0;mso-wrap-distance-right:9pt;mso-wrap-distance-bottom:0;mso-position-horizontal:absolute;mso-position-horizontal-relative:text;mso-position-vertical:absolute;mso-position-vertical-relative:text;v-text-anchor:top" o:gfxdata="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" stroked="f">
+                <v:textbox style="mso-fit-shape-to-text:t" inset="0,0,0,0">
+                  <w:txbxContent>
+                    <w:p>
+                      <w:pPr>
+                        <w:pStyle w:val="Caption"/>
+                        <w:jc w:val="center"/>
+                        <w:rPr>
+                          <w:rFonts w:eastAsia="Times New Roman" w:cstheme="minorHAnsi"/>
+                          <w:color w:val="333333"/>
+                          <w:sz w:val="24"/>
+                          <w:szCs w:val="24"/>
+                        </w:rPr>
+                      </w:pPr>
+                      <w:r>
+                        <w:t>-no-ff flag explanation</w:t>
+                      </w:r>
+                    </w:p>
+                  </w:txbxContent>
+                </v:textbox>
+                <w10:wrap type="square"/>
+              </v:shape>
+            </w:pict>
+          </mc:Fallback>
+        </mc:AlternateContent>
       </w:r>
       <w:r>
         <w:rPr>
@@ -2034,7 +3075,7 @@
                     </pic:cNvPicPr>
                   </pic:nvPicPr>
                   <pic:blipFill>
-                    <a:blip r:embed="rId8">
+                    <a:blip r:embed="rId9">
                       <a:extLst>
                         <a:ext uri="{28A0092B-C50C-407E-A947-70E740481C1C}">
                           <a14:useLocalDpi xmlns:a14="http://schemas.microsoft.com/office/drawing/2010/main" val="0"/>
@@ -2089,15 +3130,13 @@
         </w:rPr>
         <w:t xml:space="preserve">In the latter case, it is impossible to see from the </w:t>
       </w:r>
-      <w:proofErr w:type="spellStart"/>
       <w:r>
         <w:rPr>
           <w:rFonts w:asciiTheme="minorHAnsi" w:hAnsiTheme="minorHAnsi" w:cstheme="minorHAnsi"/>
           <w:color w:val="333333"/>
         </w:rPr>
-        <w:t>Git</w:t>
-      </w:r>
-      <w:proofErr w:type="spellEnd"/>
+        <w:t>GIT</w:t>
+      </w:r>
       <w:r>
         <w:rPr>
           <w:rFonts w:asciiTheme="minorHAnsi" w:hAnsiTheme="minorHAnsi" w:cstheme="minorHAnsi"/>
@@ -2128,21 +3167,8 @@
           <w:sz w:val="24"/>
           <w:szCs w:val="24"/>
         </w:rPr>
-        <w:t>--no-</w:t>
-      </w:r>
-      <w:proofErr w:type="spellStart"/>
-      <w:r>
-        <w:rPr>
-          <w:rStyle w:val="HTMLCode"/>
-          <w:rFonts w:asciiTheme="minorHAnsi" w:hAnsiTheme="minorHAnsi" w:cstheme="minorHAnsi"/>
-          <w:color w:val="333333"/>
-          <w:spacing w:val="-5"/>
-          <w:sz w:val="24"/>
-          <w:szCs w:val="24"/>
-        </w:rPr>
-        <w:t>ff</w:t>
-      </w:r>
-      <w:proofErr w:type="spellEnd"/>
+        <w:t>--no-ff</w:t>
+      </w:r>
       <w:r>
         <w:rPr>
           <w:rFonts w:asciiTheme="minorHAnsi" w:hAnsiTheme="minorHAnsi" w:cstheme="minorHAnsi"/>
@@ -2218,30 +3244,22 @@
     </w:p>
     <w:p>
       <w:pPr>
-        <w:shd w:val="clear" w:color="auto" w:fill="FFFFFF"/>
-        <w:spacing w:after="0" w:line="420" w:lineRule="atLeast"/>
-        <w:outlineLvl w:val="2"/>
-        <w:rPr>
-          <w:rFonts w:eastAsia="Times New Roman" w:cstheme="minorHAnsi"/>
-          <w:b/>
-          <w:bCs/>
-          <w:color w:val="444444"/>
-          <w:sz w:val="24"/>
-          <w:szCs w:val="24"/>
-        </w:rPr>
-      </w:pPr>
-      <w:r>
-        <w:rPr>
-          <w:rFonts w:eastAsia="Times New Roman" w:cstheme="minorHAnsi"/>
-          <w:b/>
-          <w:bCs/>
-          <w:color w:val="444444"/>
-          <w:sz w:val="24"/>
-          <w:szCs w:val="24"/>
-        </w:rPr>
-        <w:t>Release branches </w:t>
-      </w:r>
-    </w:p>
+        <w:pStyle w:val="Heading1"/>
+        <w:jc w:val="center"/>
+        <w:rPr>
+          <w:rFonts w:eastAsia="Times New Roman"/>
+        </w:rPr>
+      </w:pPr>
+      <w:bookmarkStart w:id="6" w:name="_Toc522869257"/>
+      <w:r>
+        <w:rPr>
+          <w:rFonts w:eastAsia="Times New Roman"/>
+        </w:rPr>
+        <w:t>Release branches</w:t>
+      </w:r>
+      <w:bookmarkEnd w:id="6"/>
+    </w:p>
+    <w:p/>
     <w:p>
       <w:pPr>
         <w:shd w:val="clear" w:color="auto" w:fill="FFFFFF"/>
@@ -2529,7 +3547,17 @@
           <w:sz w:val="24"/>
           <w:szCs w:val="24"/>
         </w:rPr>
-        <w:t> branch reflected changes for the “next release”, but it is unclear whether that “next release” will eventually become 0.3 or 1.0, until the release branch is started. That decision is made on the start of the release branch and is carried out by the project’s rules on version number bumping.</w:t>
+        <w:t xml:space="preserve"> branch reflected changes for the “next release”, but it is unclear whether that “next release” will eventually become 0.3 or 1.0, until the release branch is started. That </w:t>
+      </w:r>
+      <w:r>
+        <w:rPr>
+          <w:rFonts w:eastAsia="Times New Roman" w:cstheme="minorHAnsi"/>
+          <w:color w:val="333333"/>
+          <w:sz w:val="24"/>
+          <w:szCs w:val="24"/>
+        </w:rPr>
+        <w:lastRenderedPageBreak/>
+        <w:t>decision is made on the start of the release branch and is carried out by the project’s rules on version number bumping.</w:t>
       </w:r>
     </w:p>
     <w:p>
@@ -2544,29 +3572,20 @@
     </w:p>
     <w:p>
       <w:pPr>
-        <w:shd w:val="clear" w:color="auto" w:fill="FFFFFF"/>
-        <w:spacing w:after="0" w:line="420" w:lineRule="atLeast"/>
-        <w:outlineLvl w:val="2"/>
-        <w:rPr>
-          <w:rFonts w:eastAsia="Times New Roman" w:cstheme="minorHAnsi"/>
-          <w:b/>
-          <w:bCs/>
-          <w:color w:val="444444"/>
-          <w:sz w:val="24"/>
-          <w:szCs w:val="24"/>
-        </w:rPr>
-      </w:pPr>
-      <w:r>
-        <w:rPr>
-          <w:rFonts w:eastAsia="Times New Roman" w:cstheme="minorHAnsi"/>
-          <w:b/>
-          <w:bCs/>
-          <w:color w:val="444444"/>
-          <w:sz w:val="24"/>
-          <w:szCs w:val="24"/>
-        </w:rPr>
-        <w:t>Hotfix branches </w:t>
-      </w:r>
+        <w:pStyle w:val="Heading1"/>
+        <w:jc w:val="center"/>
+        <w:rPr>
+          <w:rFonts w:eastAsia="Times New Roman"/>
+        </w:rPr>
+      </w:pPr>
+      <w:bookmarkStart w:id="7" w:name="_Toc522869258"/>
+      <w:r>
+        <w:rPr>
+          <w:rFonts w:eastAsia="Times New Roman"/>
+        </w:rPr>
+        <w:t>Hotfix branches</w:t>
+      </w:r>
+      <w:bookmarkEnd w:id="7"/>
     </w:p>
     <w:p>
       <w:pPr>
@@ -2579,6 +3598,106 @@
           <w:szCs w:val="24"/>
         </w:rPr>
       </w:pPr>
+      <w:r>
+        <w:rPr>
+          <w:noProof/>
+        </w:rPr>
+        <mc:AlternateContent>
+          <mc:Choice Requires="wps">
+            <w:drawing>
+              <wp:anchor distT="0" distB="0" distL="114300" distR="114300" simplePos="0" relativeHeight="251672576" behindDoc="0" locked="0" layoutInCell="1" allowOverlap="1" wp14:anchorId="1B78B345" wp14:editId="00822C99">
+                <wp:simplePos x="0" y="0"/>
+                <wp:positionH relativeFrom="column">
+                  <wp:posOffset>3667125</wp:posOffset>
+                </wp:positionH>
+                <wp:positionV relativeFrom="paragraph">
+                  <wp:posOffset>3707765</wp:posOffset>
+                </wp:positionV>
+                <wp:extent cx="3009900" cy="635"/>
+                <wp:effectExtent l="0" t="0" r="0" b="0"/>
+                <wp:wrapSquare wrapText="bothSides"/>
+                <wp:docPr id="10" name="Text Box 10"/>
+                <wp:cNvGraphicFramePr/>
+                <a:graphic xmlns:a="http://schemas.openxmlformats.org/drawingml/2006/main">
+                  <a:graphicData uri="http://schemas.microsoft.com/office/word/2010/wordprocessingShape">
+                    <wps:wsp>
+                      <wps:cNvSpPr txBox="1"/>
+                      <wps:spPr>
+                        <a:xfrm>
+                          <a:off x="0" y="0"/>
+                          <a:ext cx="3009900" cy="635"/>
+                        </a:xfrm>
+                        <a:prstGeom prst="rect">
+                          <a:avLst/>
+                        </a:prstGeom>
+                        <a:solidFill>
+                          <a:prstClr val="white"/>
+                        </a:solidFill>
+                        <a:ln>
+                          <a:noFill/>
+                        </a:ln>
+                      </wps:spPr>
+                      <wps:txbx>
+                        <w:txbxContent>
+                          <w:p>
+                            <w:pPr>
+                              <w:pStyle w:val="Caption"/>
+                              <w:jc w:val="center"/>
+                              <w:rPr>
+                                <w:rFonts w:eastAsia="Times New Roman" w:cstheme="minorHAnsi"/>
+                                <w:noProof/>
+                                <w:color w:val="333333"/>
+                                <w:sz w:val="24"/>
+                                <w:szCs w:val="24"/>
+                              </w:rPr>
+                            </w:pPr>
+                            <w:r>
+                              <w:t>Hotfix branch example</w:t>
+                            </w:r>
+                          </w:p>
+                        </w:txbxContent>
+                      </wps:txbx>
+                      <wps:bodyPr rot="0" spcFirstLastPara="0" vertOverflow="overflow" horzOverflow="overflow" vert="horz" wrap="square" lIns="0" tIns="0" rIns="0" bIns="0" numCol="1" spcCol="0" rtlCol="0" fromWordArt="0" anchor="t" anchorCtr="0" forceAA="0" compatLnSpc="1">
+                        <a:prstTxWarp prst="textNoShape">
+                          <a:avLst/>
+                        </a:prstTxWarp>
+                        <a:spAutoFit/>
+                      </wps:bodyPr>
+                    </wps:wsp>
+                  </a:graphicData>
+                </a:graphic>
+              </wp:anchor>
+            </w:drawing>
+          </mc:Choice>
+          <mc:Fallback>
+            <w:pict>
+              <v:shape w14:anchorId="1B78B345" id="Text Box 10" o:spid="_x0000_s1030" type="#_x0000_t202" style="position:absolute;margin-left:288.75pt;margin-top:291.95pt;width:237pt;height:.05pt;z-index:251672576;visibility:visible;mso-wrap-style:square;mso-wrap-distance-left:9pt;mso-wrap-distance-top:0;mso-wrap-distance-right:9pt;mso-wrap-distance-bottom:0;mso-position-horizontal:absolute;mso-position-horizontal-relative:text;mso-position-vertical:absolute;mso-position-vertical-relative:text;v-text-anchor:top" o:gfxdata="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" stroked="f">
+                <v:textbox style="mso-fit-shape-to-text:t" inset="0,0,0,0">
+                  <w:txbxContent>
+                    <w:p>
+                      <w:pPr>
+                        <w:pStyle w:val="Caption"/>
+                        <w:jc w:val="center"/>
+                        <w:rPr>
+                          <w:rFonts w:eastAsia="Times New Roman" w:cstheme="minorHAnsi"/>
+                          <w:noProof/>
+                          <w:color w:val="333333"/>
+                          <w:sz w:val="24"/>
+                          <w:szCs w:val="24"/>
+                        </w:rPr>
+                      </w:pPr>
+                      <w:r>
+                        <w:t>Hotfix branch example</w:t>
+                      </w:r>
+                    </w:p>
+                  </w:txbxContent>
+                </v:textbox>
+                <w10:wrap type="square"/>
+              </v:shape>
+            </w:pict>
+          </mc:Fallback>
+        </mc:AlternateContent>
+      </w:r>
       <w:r>
         <w:rPr>
           <w:rFonts w:eastAsia="Times New Roman" w:cstheme="minorHAnsi"/>
@@ -2613,7 +3732,7 @@
                     </pic:cNvPicPr>
                   </pic:nvPicPr>
                   <pic:blipFill>
-                    <a:blip r:embed="rId9">
+                    <a:blip r:embed="rId10">
                       <a:extLst>
                         <a:ext uri="{28A0092B-C50C-407E-A947-70E740481C1C}">
                           <a14:useLocalDpi xmlns:a14="http://schemas.microsoft.com/office/drawing/2010/main" val="0"/>
@@ -2878,26 +3997,32 @@
     </w:p>
     <w:p>
       <w:pPr>
+        <w:pStyle w:val="Heading1"/>
+        <w:jc w:val="center"/>
+        <w:rPr>
+          <w:rFonts w:eastAsia="Times New Roman"/>
+        </w:rPr>
+      </w:pPr>
+      <w:bookmarkStart w:id="8" w:name="_Toc522869259"/>
+      <w:r>
+        <w:rPr>
+          <w:rFonts w:eastAsia="Times New Roman"/>
+        </w:rPr>
+        <w:t>Create pull request</w:t>
+      </w:r>
+      <w:bookmarkEnd w:id="8"/>
+    </w:p>
+    <w:p>
+      <w:pPr>
         <w:shd w:val="clear" w:color="auto" w:fill="FFFFFF"/>
         <w:spacing w:after="0" w:line="240" w:lineRule="auto"/>
         <w:rPr>
           <w:rFonts w:eastAsia="Times New Roman" w:cstheme="minorHAnsi"/>
-          <w:b/>
-          <w:color w:val="333333"/>
-          <w:sz w:val="24"/>
-          <w:szCs w:val="24"/>
-        </w:rPr>
-      </w:pPr>
-      <w:r>
-        <w:rPr>
-          <w:rFonts w:eastAsia="Times New Roman" w:cstheme="minorHAnsi"/>
-          <w:b/>
-          <w:color w:val="333333"/>
-          <w:sz w:val="24"/>
-          <w:szCs w:val="24"/>
-        </w:rPr>
-        <w:t>Create pull request</w:t>
-      </w:r>
+          <w:color w:val="333333"/>
+          <w:sz w:val="24"/>
+          <w:szCs w:val="24"/>
+        </w:rPr>
+      </w:pPr>
     </w:p>
     <w:p>
       <w:pPr>
@@ -2910,18 +4035,6 @@
           <w:szCs w:val="24"/>
         </w:rPr>
       </w:pPr>
-    </w:p>
-    <w:p>
-      <w:pPr>
-        <w:shd w:val="clear" w:color="auto" w:fill="FFFFFF"/>
-        <w:spacing w:after="0" w:line="240" w:lineRule="auto"/>
-        <w:rPr>
-          <w:rFonts w:eastAsia="Times New Roman" w:cstheme="minorHAnsi"/>
-          <w:color w:val="333333"/>
-          <w:sz w:val="24"/>
-          <w:szCs w:val="24"/>
-        </w:rPr>
-      </w:pPr>
       <w:r>
         <w:rPr>
           <w:rFonts w:eastAsia="Times New Roman" w:cstheme="minorHAnsi"/>
@@ -2940,8 +4053,6 @@
         </w:rPr>
         <w:t>need to</w:t>
       </w:r>
-      <w:bookmarkStart w:id="0" w:name="_GoBack"/>
-      <w:bookmarkEnd w:id="0"/>
       <w:r>
         <w:rPr>
           <w:rFonts w:eastAsia="Times New Roman" w:cstheme="minorHAnsi"/>
@@ -3328,25 +4439,25 @@
       <w:lvlJc w:val="left"/>
       <w:pPr>
         <w:tabs>
-          <w:tab w:val="num" w:pos="720"/>
+          <w:tab w:val="num" w:pos="2520"/>
         </w:tabs>
-        <w:ind w:left="720" w:hanging="360"/>
+        <w:ind w:left="2520" w:hanging="360"/>
       </w:pPr>
       <w:rPr>
         <w:rFonts w:ascii="Symbol" w:hAnsi="Symbol" w:hint="default"/>
         <w:sz w:val="20"/>
       </w:rPr>
     </w:lvl>
-    <w:lvl w:ilvl="1" w:tentative="1">
+    <w:lvl w:ilvl="1">
       <w:start w:val="1"/>
       <w:numFmt w:val="bullet"/>
       <w:lvlText w:val="o"/>
       <w:lvlJc w:val="left"/>
       <w:pPr>
         <w:tabs>
-          <w:tab w:val="num" w:pos="1440"/>
+          <w:tab w:val="num" w:pos="3240"/>
         </w:tabs>
-        <w:ind w:left="1440" w:hanging="360"/>
+        <w:ind w:left="3240" w:hanging="360"/>
       </w:pPr>
       <w:rPr>
         <w:rFonts w:ascii="Courier New" w:hAnsi="Courier New" w:hint="default"/>
@@ -3360,9 +4471,9 @@
       <w:lvlJc w:val="left"/>
       <w:pPr>
         <w:tabs>
-          <w:tab w:val="num" w:pos="2160"/>
+          <w:tab w:val="num" w:pos="3960"/>
         </w:tabs>
-        <w:ind w:left="2160" w:hanging="360"/>
+        <w:ind w:left="3960" w:hanging="360"/>
       </w:pPr>
       <w:rPr>
         <w:rFonts w:ascii="Wingdings" w:hAnsi="Wingdings" w:hint="default"/>
@@ -3376,9 +4487,9 @@
       <w:lvlJc w:val="left"/>
       <w:pPr>
         <w:tabs>
-          <w:tab w:val="num" w:pos="2880"/>
+          <w:tab w:val="num" w:pos="4680"/>
         </w:tabs>
-        <w:ind w:left="2880" w:hanging="360"/>
+        <w:ind w:left="4680" w:hanging="360"/>
       </w:pPr>
       <w:rPr>
         <w:rFonts w:ascii="Wingdings" w:hAnsi="Wingdings" w:hint="default"/>
@@ -3392,9 +4503,9 @@
       <w:lvlJc w:val="left"/>
       <w:pPr>
         <w:tabs>
-          <w:tab w:val="num" w:pos="3600"/>
+          <w:tab w:val="num" w:pos="5400"/>
         </w:tabs>
-        <w:ind w:left="3600" w:hanging="360"/>
+        <w:ind w:left="5400" w:hanging="360"/>
       </w:pPr>
       <w:rPr>
         <w:rFonts w:ascii="Wingdings" w:hAnsi="Wingdings" w:hint="default"/>
@@ -3408,9 +4519,9 @@
       <w:lvlJc w:val="left"/>
       <w:pPr>
         <w:tabs>
-          <w:tab w:val="num" w:pos="4320"/>
+          <w:tab w:val="num" w:pos="6120"/>
         </w:tabs>
-        <w:ind w:left="4320" w:hanging="360"/>
+        <w:ind w:left="6120" w:hanging="360"/>
       </w:pPr>
       <w:rPr>
         <w:rFonts w:ascii="Wingdings" w:hAnsi="Wingdings" w:hint="default"/>
@@ -3424,9 +4535,9 @@
       <w:lvlJc w:val="left"/>
       <w:pPr>
         <w:tabs>
-          <w:tab w:val="num" w:pos="5040"/>
+          <w:tab w:val="num" w:pos="6840"/>
         </w:tabs>
-        <w:ind w:left="5040" w:hanging="360"/>
+        <w:ind w:left="6840" w:hanging="360"/>
       </w:pPr>
       <w:rPr>
         <w:rFonts w:ascii="Wingdings" w:hAnsi="Wingdings" w:hint="default"/>
@@ -3440,9 +4551,9 @@
       <w:lvlJc w:val="left"/>
       <w:pPr>
         <w:tabs>
-          <w:tab w:val="num" w:pos="5760"/>
+          <w:tab w:val="num" w:pos="7560"/>
         </w:tabs>
-        <w:ind w:left="5760" w:hanging="360"/>
+        <w:ind w:left="7560" w:hanging="360"/>
       </w:pPr>
       <w:rPr>
         <w:rFonts w:ascii="Wingdings" w:hAnsi="Wingdings" w:hint="default"/>
@@ -3456,9 +4567,9 @@
       <w:lvlJc w:val="left"/>
       <w:pPr>
         <w:tabs>
-          <w:tab w:val="num" w:pos="6480"/>
+          <w:tab w:val="num" w:pos="8280"/>
         </w:tabs>
-        <w:ind w:left="6480" w:hanging="360"/>
+        <w:ind w:left="8280" w:hanging="360"/>
       </w:pPr>
       <w:rPr>
         <w:rFonts w:ascii="Wingdings" w:hAnsi="Wingdings" w:hint="default"/>
@@ -4140,6 +5251,27 @@
     <w:qFormat/>
     <w:rsid w:val="00B55547"/>
   </w:style>
+  <w:style w:type="paragraph" w:styleId="Heading1">
+    <w:name w:val="heading 1"/>
+    <w:basedOn w:val="Normal"/>
+    <w:next w:val="Normal"/>
+    <w:link w:val="Heading1Char"/>
+    <w:uiPriority w:val="9"/>
+    <w:qFormat/>
+    <w:rsid w:val="00FF7BD3"/>
+    <w:pPr>
+      <w:keepNext/>
+      <w:keepLines/>
+      <w:spacing w:before="240" w:after="0"/>
+      <w:outlineLvl w:val="0"/>
+    </w:pPr>
+    <w:rPr>
+      <w:rFonts w:asciiTheme="majorHAnsi" w:eastAsiaTheme="majorEastAsia" w:hAnsiTheme="majorHAnsi" w:cstheme="majorBidi"/>
+      <w:color w:val="2E74B5" w:themeColor="accent1" w:themeShade="BF"/>
+      <w:sz w:val="32"/>
+      <w:szCs w:val="32"/>
+    </w:rPr>
+  </w:style>
   <w:style w:type="paragraph" w:styleId="Heading3">
     <w:name w:val="heading 3"/>
     <w:basedOn w:val="Normal"/>
@@ -4273,6 +5405,62 @@
       <w:sz w:val="24"/>
       <w:szCs w:val="24"/>
     </w:rPr>
+  </w:style>
+  <w:style w:type="paragraph" w:styleId="Caption">
+    <w:name w:val="caption"/>
+    <w:basedOn w:val="Normal"/>
+    <w:next w:val="Normal"/>
+    <w:uiPriority w:val="35"/>
+    <w:unhideWhenUsed/>
+    <w:qFormat/>
+    <w:rsid w:val="00A60D28"/>
+    <w:pPr>
+      <w:spacing w:after="200" w:line="240" w:lineRule="auto"/>
+    </w:pPr>
+    <w:rPr>
+      <w:i/>
+      <w:iCs/>
+      <w:color w:val="44546A" w:themeColor="text2"/>
+      <w:sz w:val="18"/>
+      <w:szCs w:val="18"/>
+    </w:rPr>
+  </w:style>
+  <w:style w:type="character" w:customStyle="1" w:styleId="Heading1Char">
+    <w:name w:val="Heading 1 Char"/>
+    <w:basedOn w:val="DefaultParagraphFont"/>
+    <w:link w:val="Heading1"/>
+    <w:uiPriority w:val="9"/>
+    <w:rsid w:val="00FF7BD3"/>
+    <w:rPr>
+      <w:rFonts w:asciiTheme="majorHAnsi" w:eastAsiaTheme="majorEastAsia" w:hAnsiTheme="majorHAnsi" w:cstheme="majorBidi"/>
+      <w:color w:val="2E74B5" w:themeColor="accent1" w:themeShade="BF"/>
+      <w:sz w:val="32"/>
+      <w:szCs w:val="32"/>
+    </w:rPr>
+  </w:style>
+  <w:style w:type="paragraph" w:styleId="TOCHeading">
+    <w:name w:val="TOC Heading"/>
+    <w:basedOn w:val="Heading1"/>
+    <w:next w:val="Normal"/>
+    <w:uiPriority w:val="39"/>
+    <w:unhideWhenUsed/>
+    <w:qFormat/>
+    <w:rsid w:val="001D18B3"/>
+    <w:pPr>
+      <w:outlineLvl w:val="9"/>
+    </w:pPr>
+  </w:style>
+  <w:style w:type="paragraph" w:styleId="TOC1">
+    <w:name w:val="toc 1"/>
+    <w:basedOn w:val="Normal"/>
+    <w:next w:val="Normal"/>
+    <w:autoRedefine/>
+    <w:uiPriority w:val="39"/>
+    <w:unhideWhenUsed/>
+    <w:rsid w:val="001D18B3"/>
+    <w:pPr>
+      <w:spacing w:after="100"/>
+    </w:pPr>
   </w:style>
 </w:styles>
 </file>
@@ -4536,4 +5724,16 @@
     </a:ext>
   </a:extLst>
 </a:theme>
+</file>
+
+<file path=customXml/item1.xml><?xml version="1.0" encoding="utf-8"?>
+<b:Sources xmlns:b="http://schemas.openxmlformats.org/officeDocument/2006/bibliography" xmlns="http://schemas.openxmlformats.org/officeDocument/2006/bibliography" SelectedStyle="\APASixthEditionOfficeOnline.xsl" StyleName="APA" Version="6"/>
+</file>
+
+<file path=customXml/itemProps1.xml><?xml version="1.0" encoding="utf-8"?>
+<ds:datastoreItem xmlns:ds="http://schemas.openxmlformats.org/officeDocument/2006/customXml" ds:itemID="{50301C9C-905C-455C-B132-3B0052AD0F4A}">
+  <ds:schemaRefs>
+    <ds:schemaRef ds:uri="http://schemas.openxmlformats.org/officeDocument/2006/bibliography"/>
+  </ds:schemaRefs>
+</ds:datastoreItem>
 </file>
</xml_diff>